<commit_message>
Not sure about the docx changes but wanted to capture the current version of the .tex file. This one has Olaf's first version of the algorithm using the caller sets and backtracking of put.
</commit_message>
<xml_diff>
--- a/docs/CreolJava.docx
+++ b/docs/CreolJava.docx
@@ -10,6 +10,14 @@
     <w:p/>
     <w:p>
       <w:r>
+        <w:t>Although Java’s java.util.concurrent package provides support for Futures, those futures are not consistent with the concurrency model of Creol because it lacks the concept of an active object with a single process. Each Java Future is connected to a separate runnable thread that will compute the future, but there is no implicit synchronization among runnable threads for the same object. (Needs work just wanted to capture this thought. Seems necessary to explain why I didn’t just use the Future objects from the Java API.)</w:t>
+      </w:r>
+      <w:bookmarkStart w:id="0" w:name="_GoBack"/>
+      <w:bookmarkEnd w:id="0"/>
+    </w:p>
+    <w:p/>
+    <w:p>
+      <w:r>
         <w:t>The current implementation is done in pure Java, not requiring any form of preprocessing. The addition of a preprocessor would eliminate some of the limitations (see below).</w:t>
       </w:r>
     </w:p>
@@ -303,6 +311,7 @@
           <w:rFonts w:ascii="Courier New" w:hAnsi="Courier New" w:cs="Courier New"/>
           <w:b/>
         </w:rPr>
+        <w:lastRenderedPageBreak/>
         <w:t xml:space="preserve">  </w:t>
       </w:r>
       <w:r>
@@ -408,7 +417,6 @@
         <w:rPr>
           <w:rFonts w:ascii="Courier New" w:hAnsi="Courier New" w:cs="Courier New"/>
         </w:rPr>
-        <w:lastRenderedPageBreak/>
         <w:t xml:space="preserve">  }</w:t>
       </w:r>
     </w:p>
@@ -1677,12 +1685,7 @@
     <w:p/>
     <w:p>
       <w:r>
-        <w:t>We have four</w:t>
-      </w:r>
-      <w:bookmarkStart w:id="0" w:name="_GoBack"/>
-      <w:bookmarkEnd w:id="0"/>
-      <w:r>
-        <w:t xml:space="preserve"> variations of calls: blocking synchronous, non-blocking synchronous, asynchronous followed by clocking get, and asynchronous followed by non-blocking get. </w:t>
+        <w:t xml:space="preserve">We have four variations of calls: blocking synchronous, non-blocking synchronous, asynchronous followed by clocking get, and asynchronous followed by non-blocking get. </w:t>
       </w:r>
     </w:p>
     <w:sectPr>

</xml_diff>

<commit_message>
Renaming Creole to Creol.
</commit_message>
<xml_diff>
--- a/docs/CreolJava.docx
+++ b/docs/CreolJava.docx
@@ -4,19 +4,142 @@
   <w:body>
     <w:p>
       <w:r>
-        <w:t>CreoleJava is a package that facilitates programming using the Creole synchronization model in Java. The Creole synchronization model is …</w:t>
+        <w:t>Concurrent Objects in Java</w:t>
       </w:r>
     </w:p>
     <w:p/>
     <w:p>
       <w:r>
-        <w:t>Although Java’s java.util.concurrent package provides support for Futures, those futures are not consistent with the concurrency model of Creol because it lacks the concept of an active object with a single process. Each Java Future is connected to a separate runnable thread that will compute the future, but there is no implicit synchronization among runnable threads for the same object. (Needs work just wanted to capture this thought. Seems necessary to explain why I didn’t just use the Future objects from the Java API.)</w:t>
+        <w:t>Although Java currently provides classes to support concurrent objects, asynchronous method calls, and futures, it requires a very heavy weight framework to use, discouraging experimentation with the programming model. Other languages that provide more direct support for this programming model are being developed and in limited use.</w:t>
+      </w:r>
+    </w:p>
+    <w:p/>
+    <w:p>
+      <w:r>
+        <w:t>We are developing a very lightweight (from the programmer’s perspective) approach to programming in this model using Java. In this paper we will describe our approach to programming concurrent objects in Java.</w:t>
+      </w:r>
+    </w:p>
+    <w:p/>
+    <w:p>
+      <w:r>
+        <w:t>Introduction</w:t>
+      </w:r>
+    </w:p>
+    <w:p/>
+    <w:p>
+      <w:r>
+        <w:t xml:space="preserve">It is widely acknowledged that concurrency will play a role in an increasing percentage of programs written in the future as we hit the limits of Moore’s Law. Multi-core processors are the norm, and the </w:t>
+      </w:r>
+      <w:proofErr w:type="gramStart"/>
+      <w:r>
+        <w:t>ever growing</w:t>
+      </w:r>
+      <w:proofErr w:type="gramEnd"/>
+      <w:r>
+        <w:t xml:space="preserve"> demand for greater computation speeds can only be met with parallel computing. The actor model has been proposed as a natural way to program concurrent systems. In the object-oriented world this can take the form of active concurrent objects that interact via asynchronous method calls. The model supports modular reasoning about the concurrency</w:t>
+      </w:r>
+      <w:r>
+        <w:t xml:space="preserve"> with relatively simple semantics.</w:t>
+      </w:r>
+    </w:p>
+    <w:p/>
+    <w:p>
+      <w:proofErr w:type="spellStart"/>
+      <w:r>
+        <w:t>Creol</w:t>
+      </w:r>
+      <w:proofErr w:type="spellEnd"/>
+      <w:r>
+        <w:t xml:space="preserve"> is one programming language developed with this in mind.</w:t>
+      </w:r>
+      <w:r>
+        <w:t xml:space="preserve"> In order to encourage broader experimentation and development with the style of programming supported by </w:t>
+      </w:r>
+      <w:proofErr w:type="spellStart"/>
+      <w:r>
+        <w:t>Creol</w:t>
+      </w:r>
+      <w:proofErr w:type="spellEnd"/>
+      <w:r>
+        <w:t>, we created a lightweight approach to “</w:t>
+      </w:r>
+      <w:proofErr w:type="spellStart"/>
+      <w:r>
+        <w:t>Creol</w:t>
+      </w:r>
+      <w:proofErr w:type="spellEnd"/>
+      <w:r>
+        <w:t>-style” programming using standard Java. We call it lightweight because there is just one package containing two classes</w:t>
+      </w:r>
+      <w:r>
+        <w:t>, one interface,</w:t>
+      </w:r>
+      <w:r>
+        <w:t xml:space="preserve"> and </w:t>
+      </w:r>
+      <w:r>
+        <w:t>five method</w:t>
+      </w:r>
+      <w:r>
+        <w:t xml:space="preserve"> that the user needs to know about.</w:t>
       </w:r>
       <w:bookmarkStart w:id="0" w:name="_GoBack"/>
       <w:bookmarkEnd w:id="0"/>
     </w:p>
     <w:p/>
     <w:p>
+      <w:proofErr w:type="spellStart"/>
+      <w:r>
+        <w:t>Creol</w:t>
+      </w:r>
+      <w:r>
+        <w:t>Java</w:t>
+      </w:r>
+      <w:proofErr w:type="spellEnd"/>
+      <w:r>
+        <w:t xml:space="preserve"> is a package that facilitates programming using the </w:t>
+      </w:r>
+      <w:proofErr w:type="spellStart"/>
+      <w:r>
+        <w:t>Creol</w:t>
+      </w:r>
+      <w:proofErr w:type="spellEnd"/>
+      <w:r>
+        <w:t xml:space="preserve"> synchronization model in Java. The </w:t>
+      </w:r>
+      <w:proofErr w:type="spellStart"/>
+      <w:r>
+        <w:t>Creol</w:t>
+      </w:r>
+      <w:proofErr w:type="spellEnd"/>
+      <w:r>
+        <w:t xml:space="preserve"> synchronization model is …</w:t>
+      </w:r>
+    </w:p>
+    <w:p/>
+    <w:p>
+      <w:r>
+        <w:t xml:space="preserve">Although Java’s </w:t>
+      </w:r>
+      <w:proofErr w:type="spellStart"/>
+      <w:r>
+        <w:t>java.util.concurrent</w:t>
+      </w:r>
+      <w:proofErr w:type="spellEnd"/>
+      <w:r>
+        <w:t xml:space="preserve"> package provides support for Futures, those futures are not consistent with the concurrency model of </w:t>
+      </w:r>
+      <w:proofErr w:type="spellStart"/>
+      <w:r>
+        <w:t>Creol</w:t>
+      </w:r>
+      <w:proofErr w:type="spellEnd"/>
+      <w:r>
+        <w:t xml:space="preserve"> because it lacks the concept of an active object with a single process. Each Java Future is connected to a separate runnable thread that will compute the future, but there is no implicit synchronization among runnable threads for the same object. (Needs work just wanted to capture this thought. Seems necessary to explain why I didn’t just use the Future objects from the Java API.)</w:t>
+      </w:r>
+    </w:p>
+    <w:p/>
+    <w:p>
       <w:r>
         <w:t>The current implementation is done in pure Java, not requiring any form of preprocessing. The addition of a preprocessor would eliminate some of the limitations (see below).</w:t>
       </w:r>
@@ -24,71 +147,262 @@
     <w:p/>
     <w:p>
       <w:r>
-        <w:t>To create an active (Creole Style) object</w:t>
-      </w:r>
-      <w:r>
-        <w:t xml:space="preserve"> a class need only extend the class CreoleObject.</w:t>
-      </w:r>
-      <w:r>
-        <w:t xml:space="preserve"> The functions provided by a CreoleJava are exemplified here:</w:t>
+        <w:t>To create an active (</w:t>
+      </w:r>
+      <w:proofErr w:type="spellStart"/>
+      <w:r>
+        <w:t>Creol</w:t>
+      </w:r>
+      <w:proofErr w:type="spellEnd"/>
+      <w:r>
+        <w:t xml:space="preserve"> Style) object</w:t>
+      </w:r>
+      <w:r>
+        <w:t xml:space="preserve"> a class need only extend the class </w:t>
+      </w:r>
+      <w:proofErr w:type="spellStart"/>
+      <w:r>
+        <w:t>Creol</w:t>
+      </w:r>
+      <w:r>
+        <w:t>Object</w:t>
+      </w:r>
+      <w:proofErr w:type="spellEnd"/>
+      <w:r>
+        <w:t>.</w:t>
+      </w:r>
+      <w:r>
+        <w:t xml:space="preserve"> The functions provided by a </w:t>
+      </w:r>
+      <w:proofErr w:type="spellStart"/>
+      <w:r>
+        <w:t>Creol</w:t>
+      </w:r>
+      <w:r>
+        <w:t>Java</w:t>
+      </w:r>
+      <w:proofErr w:type="spellEnd"/>
+      <w:r>
+        <w:t xml:space="preserve"> are exemplified here:</w:t>
       </w:r>
     </w:p>
     <w:p/>
     <w:p>
       <w:r>
-        <w:t>// asynchronous call – param list may be empty</w:t>
-      </w:r>
-    </w:p>
-    <w:p>
-      <w:r>
-        <w:t>Future fut = obj.invoke(“methodName”, param1, param2, …);</w:t>
+        <w:t xml:space="preserve">// </w:t>
+      </w:r>
+      <w:proofErr w:type="gramStart"/>
+      <w:r>
+        <w:t>asynchronous</w:t>
+      </w:r>
+      <w:proofErr w:type="gramEnd"/>
+      <w:r>
+        <w:t xml:space="preserve"> call – </w:t>
+      </w:r>
+      <w:proofErr w:type="spellStart"/>
+      <w:r>
+        <w:t>param</w:t>
+      </w:r>
+      <w:proofErr w:type="spellEnd"/>
+      <w:r>
+        <w:t xml:space="preserve"> list may be empty</w:t>
+      </w:r>
+    </w:p>
+    <w:p>
+      <w:r>
+        <w:t xml:space="preserve">Future </w:t>
+      </w:r>
+      <w:proofErr w:type="spellStart"/>
+      <w:r>
+        <w:t>fut</w:t>
+      </w:r>
+      <w:proofErr w:type="spellEnd"/>
+      <w:r>
+        <w:t xml:space="preserve"> = </w:t>
+      </w:r>
+      <w:proofErr w:type="spellStart"/>
+      <w:proofErr w:type="gramStart"/>
+      <w:r>
+        <w:t>obj.invoke</w:t>
+      </w:r>
+      <w:proofErr w:type="spellEnd"/>
+      <w:r>
+        <w:t>(</w:t>
+      </w:r>
+      <w:proofErr w:type="gramEnd"/>
+      <w:r>
+        <w:t>“</w:t>
+      </w:r>
+      <w:proofErr w:type="spellStart"/>
+      <w:r>
+        <w:t>methodName</w:t>
+      </w:r>
+      <w:proofErr w:type="spellEnd"/>
+      <w:r>
+        <w:t>”, param1, param2, …);</w:t>
       </w:r>
     </w:p>
     <w:p/>
     <w:p>
       <w:r>
-        <w:t>// blocks waiting for the future value to be available</w:t>
-      </w:r>
-    </w:p>
-    <w:p>
-      <w:r>
-        <w:t>MyType x = (MyType)fut.get();</w:t>
+        <w:lastRenderedPageBreak/>
+        <w:t xml:space="preserve">// </w:t>
+      </w:r>
+      <w:proofErr w:type="gramStart"/>
+      <w:r>
+        <w:t>blocks</w:t>
+      </w:r>
+      <w:proofErr w:type="gramEnd"/>
+      <w:r>
+        <w:t xml:space="preserve"> waiting for the future value to be available</w:t>
+      </w:r>
+    </w:p>
+    <w:p>
+      <w:proofErr w:type="spellStart"/>
+      <w:r>
+        <w:t>MyType</w:t>
+      </w:r>
+      <w:proofErr w:type="spellEnd"/>
+      <w:r>
+        <w:t xml:space="preserve"> x = (</w:t>
+      </w:r>
+      <w:proofErr w:type="spellStart"/>
+      <w:proofErr w:type="gramStart"/>
+      <w:r>
+        <w:t>MyType</w:t>
+      </w:r>
+      <w:proofErr w:type="spellEnd"/>
+      <w:r>
+        <w:t>)</w:t>
+      </w:r>
+      <w:proofErr w:type="spellStart"/>
+      <w:r>
+        <w:t>fut.get</w:t>
+      </w:r>
+      <w:proofErr w:type="spellEnd"/>
+      <w:proofErr w:type="gramEnd"/>
+      <w:r>
+        <w:t>();</w:t>
       </w:r>
     </w:p>
     <w:p/>
     <w:p>
       <w:r>
-        <w:t>// non-blocking wait for future value to be available</w:t>
-      </w:r>
-    </w:p>
-    <w:p>
-      <w:r>
-        <w:t>MyType x = (MyType)creoleAwait(fut);</w:t>
+        <w:t xml:space="preserve">// </w:t>
+      </w:r>
+      <w:proofErr w:type="gramStart"/>
+      <w:r>
+        <w:t>non</w:t>
+      </w:r>
+      <w:proofErr w:type="gramEnd"/>
+      <w:r>
+        <w:t>-blocking wait for future value to be available</w:t>
+      </w:r>
+    </w:p>
+    <w:p>
+      <w:proofErr w:type="spellStart"/>
+      <w:r>
+        <w:t>MyType</w:t>
+      </w:r>
+      <w:proofErr w:type="spellEnd"/>
+      <w:r>
+        <w:t xml:space="preserve"> x = (</w:t>
+      </w:r>
+      <w:proofErr w:type="spellStart"/>
+      <w:proofErr w:type="gramStart"/>
+      <w:r>
+        <w:t>MyType</w:t>
+      </w:r>
+      <w:proofErr w:type="spellEnd"/>
+      <w:r>
+        <w:t>)</w:t>
+      </w:r>
+      <w:proofErr w:type="spellStart"/>
+      <w:r>
+        <w:t>Creol</w:t>
+      </w:r>
+      <w:r>
+        <w:t>Await</w:t>
+      </w:r>
+      <w:proofErr w:type="spellEnd"/>
+      <w:proofErr w:type="gramEnd"/>
+      <w:r>
+        <w:t>(</w:t>
+      </w:r>
+      <w:proofErr w:type="spellStart"/>
+      <w:r>
+        <w:t>fut</w:t>
+      </w:r>
+      <w:proofErr w:type="spellEnd"/>
+      <w:r>
+        <w:t>);</w:t>
       </w:r>
     </w:p>
     <w:p/>
     <w:p>
       <w:r>
-        <w:t>// voluntary suspend</w:t>
+        <w:t xml:space="preserve">// </w:t>
+      </w:r>
+      <w:proofErr w:type="gramStart"/>
+      <w:r>
+        <w:t>voluntary</w:t>
+      </w:r>
+      <w:proofErr w:type="gramEnd"/>
+      <w:r>
+        <w:t xml:space="preserve"> suspend</w:t>
       </w:r>
       <w:r>
         <w:t xml:space="preserve"> that may resume immediately</w:t>
       </w:r>
     </w:p>
     <w:p>
-      <w:r>
-        <w:t>creoleSuspend();</w:t>
+      <w:proofErr w:type="spellStart"/>
+      <w:proofErr w:type="gramStart"/>
+      <w:r>
+        <w:t>Creol</w:t>
+      </w:r>
+      <w:r>
+        <w:t>Suspend</w:t>
+      </w:r>
+      <w:proofErr w:type="spellEnd"/>
+      <w:r>
+        <w:t>(</w:t>
+      </w:r>
+      <w:proofErr w:type="gramEnd"/>
+      <w:r>
+        <w:t>);</w:t>
       </w:r>
     </w:p>
     <w:p/>
     <w:p>
       <w:r>
-        <w:t>// voluntary suspend that will not resume until some other action takes place in the object</w:t>
-      </w:r>
-    </w:p>
-    <w:p>
-      <w:r>
-        <w:t>creoleAwait();</w:t>
+        <w:t xml:space="preserve">// </w:t>
+      </w:r>
+      <w:proofErr w:type="gramStart"/>
+      <w:r>
+        <w:t>voluntary</w:t>
+      </w:r>
+      <w:proofErr w:type="gramEnd"/>
+      <w:r>
+        <w:t xml:space="preserve"> suspend that will not resume until some other action takes place in the object</w:t>
+      </w:r>
+    </w:p>
+    <w:p>
+      <w:proofErr w:type="spellStart"/>
+      <w:proofErr w:type="gramStart"/>
+      <w:r>
+        <w:t>Creol</w:t>
+      </w:r>
+      <w:r>
+        <w:t>Await</w:t>
+      </w:r>
+      <w:proofErr w:type="spellEnd"/>
+      <w:r>
+        <w:t>(</w:t>
+      </w:r>
+      <w:proofErr w:type="gramEnd"/>
+      <w:r>
+        <w:t>);</w:t>
       </w:r>
     </w:p>
     <w:p/>
@@ -104,39 +418,99 @@
           <w:rFonts w:ascii="Courier New" w:hAnsi="Courier New" w:cs="Courier New"/>
         </w:rPr>
       </w:pPr>
-      <w:r>
-        <w:rPr>
-          <w:rFonts w:ascii="Courier New" w:hAnsi="Courier New" w:cs="Courier New"/>
-        </w:rPr>
-        <w:t>import creole.*;</w:t>
-      </w:r>
-    </w:p>
-    <w:p>
-      <w:pPr>
-        <w:rPr>
-          <w:rFonts w:ascii="Courier New" w:hAnsi="Courier New" w:cs="Courier New"/>
-        </w:rPr>
-      </w:pPr>
-    </w:p>
-    <w:p>
-      <w:pPr>
-        <w:rPr>
-          <w:rFonts w:ascii="Courier New" w:hAnsi="Courier New" w:cs="Courier New"/>
-        </w:rPr>
-      </w:pPr>
-      <w:r>
-        <w:rPr>
-          <w:rFonts w:ascii="Courier New" w:hAnsi="Courier New" w:cs="Courier New"/>
-        </w:rPr>
-        <w:t xml:space="preserve">public class BoundedBuffer </w:t>
+      <w:proofErr w:type="gramStart"/>
+      <w:r>
+        <w:rPr>
+          <w:rFonts w:ascii="Courier New" w:hAnsi="Courier New" w:cs="Courier New"/>
+        </w:rPr>
+        <w:t>import</w:t>
+      </w:r>
+      <w:proofErr w:type="gramEnd"/>
+      <w:r>
+        <w:rPr>
+          <w:rFonts w:ascii="Courier New" w:hAnsi="Courier New" w:cs="Courier New"/>
+        </w:rPr>
+        <w:t xml:space="preserve"> </w:t>
+      </w:r>
+      <w:proofErr w:type="spellStart"/>
+      <w:r>
+        <w:rPr>
+          <w:rFonts w:ascii="Courier New" w:hAnsi="Courier New" w:cs="Courier New"/>
+        </w:rPr>
+        <w:t>Creol</w:t>
+      </w:r>
+      <w:proofErr w:type="spellEnd"/>
+      <w:r>
+        <w:rPr>
+          <w:rFonts w:ascii="Courier New" w:hAnsi="Courier New" w:cs="Courier New"/>
+        </w:rPr>
+        <w:t>.*;</w:t>
+      </w:r>
+    </w:p>
+    <w:p>
+      <w:pPr>
+        <w:rPr>
+          <w:rFonts w:ascii="Courier New" w:hAnsi="Courier New" w:cs="Courier New"/>
+        </w:rPr>
+      </w:pPr>
+    </w:p>
+    <w:p>
+      <w:pPr>
+        <w:rPr>
+          <w:rFonts w:ascii="Courier New" w:hAnsi="Courier New" w:cs="Courier New"/>
+        </w:rPr>
+      </w:pPr>
+      <w:proofErr w:type="gramStart"/>
+      <w:r>
+        <w:rPr>
+          <w:rFonts w:ascii="Courier New" w:hAnsi="Courier New" w:cs="Courier New"/>
+        </w:rPr>
+        <w:t>public</w:t>
+      </w:r>
+      <w:proofErr w:type="gramEnd"/>
+      <w:r>
+        <w:rPr>
+          <w:rFonts w:ascii="Courier New" w:hAnsi="Courier New" w:cs="Courier New"/>
+        </w:rPr>
+        <w:t xml:space="preserve"> class </w:t>
+      </w:r>
+      <w:proofErr w:type="spellStart"/>
+      <w:r>
+        <w:rPr>
+          <w:rFonts w:ascii="Courier New" w:hAnsi="Courier New" w:cs="Courier New"/>
+        </w:rPr>
+        <w:t>BoundedBuffer</w:t>
+      </w:r>
+      <w:proofErr w:type="spellEnd"/>
+      <w:r>
+        <w:rPr>
+          <w:rFonts w:ascii="Courier New" w:hAnsi="Courier New" w:cs="Courier New"/>
+        </w:rPr>
+        <w:t xml:space="preserve"> </w:t>
       </w:r>
       <w:r>
         <w:rPr>
           <w:rFonts w:ascii="Courier New" w:hAnsi="Courier New" w:cs="Courier New"/>
           <w:b/>
         </w:rPr>
-        <w:t>extends CreoleObject</w:t>
-      </w:r>
+        <w:t xml:space="preserve">extends </w:t>
+      </w:r>
+      <w:proofErr w:type="spellStart"/>
+      <w:r>
+        <w:rPr>
+          <w:rFonts w:ascii="Courier New" w:hAnsi="Courier New" w:cs="Courier New"/>
+          <w:b/>
+        </w:rPr>
+        <w:t>Creol</w:t>
+      </w:r>
+      <w:r>
+        <w:rPr>
+          <w:rFonts w:ascii="Courier New" w:hAnsi="Courier New" w:cs="Courier New"/>
+          <w:b/>
+        </w:rPr>
+        <w:t>Object</w:t>
+      </w:r>
+      <w:proofErr w:type="spellEnd"/>
       <w:r>
         <w:rPr>
           <w:rFonts w:ascii="Courier New" w:hAnsi="Courier New" w:cs="Courier New"/>
@@ -154,46 +528,162 @@
         <w:rPr>
           <w:rFonts w:ascii="Courier New" w:hAnsi="Courier New" w:cs="Courier New"/>
         </w:rPr>
-        <w:t xml:space="preserve">  private int head, tail, cnt;</w:t>
-      </w:r>
-    </w:p>
-    <w:p>
-      <w:pPr>
-        <w:rPr>
-          <w:rFonts w:ascii="Courier New" w:hAnsi="Courier New" w:cs="Courier New"/>
-        </w:rPr>
-      </w:pPr>
-      <w:r>
-        <w:rPr>
-          <w:rFonts w:ascii="Courier New" w:hAnsi="Courier New" w:cs="Courier New"/>
-        </w:rPr>
-        <w:t xml:space="preserve">  private Item[] buf;</w:t>
-      </w:r>
-    </w:p>
-    <w:p>
-      <w:pPr>
-        <w:rPr>
-          <w:rFonts w:ascii="Courier New" w:hAnsi="Courier New" w:cs="Courier New"/>
-        </w:rPr>
-      </w:pPr>
-      <w:r>
-        <w:rPr>
-          <w:rFonts w:ascii="Courier New" w:hAnsi="Courier New" w:cs="Courier New"/>
-        </w:rPr>
-        <w:t xml:space="preserve">  BoundedBuffer(int size) {</w:t>
-      </w:r>
-    </w:p>
-    <w:p>
-      <w:pPr>
-        <w:rPr>
-          <w:rFonts w:ascii="Courier New" w:hAnsi="Courier New" w:cs="Courier New"/>
-        </w:rPr>
-      </w:pPr>
-      <w:r>
-        <w:rPr>
-          <w:rFonts w:ascii="Courier New" w:hAnsi="Courier New" w:cs="Courier New"/>
-        </w:rPr>
-        <w:t xml:space="preserve">    buf = new Item[size];</w:t>
+        <w:t xml:space="preserve">  </w:t>
+      </w:r>
+      <w:proofErr w:type="gramStart"/>
+      <w:r>
+        <w:rPr>
+          <w:rFonts w:ascii="Courier New" w:hAnsi="Courier New" w:cs="Courier New"/>
+        </w:rPr>
+        <w:t>private</w:t>
+      </w:r>
+      <w:proofErr w:type="gramEnd"/>
+      <w:r>
+        <w:rPr>
+          <w:rFonts w:ascii="Courier New" w:hAnsi="Courier New" w:cs="Courier New"/>
+        </w:rPr>
+        <w:t xml:space="preserve"> </w:t>
+      </w:r>
+      <w:proofErr w:type="spellStart"/>
+      <w:r>
+        <w:rPr>
+          <w:rFonts w:ascii="Courier New" w:hAnsi="Courier New" w:cs="Courier New"/>
+        </w:rPr>
+        <w:t>int</w:t>
+      </w:r>
+      <w:proofErr w:type="spellEnd"/>
+      <w:r>
+        <w:rPr>
+          <w:rFonts w:ascii="Courier New" w:hAnsi="Courier New" w:cs="Courier New"/>
+        </w:rPr>
+        <w:t xml:space="preserve"> head, tail, </w:t>
+      </w:r>
+      <w:proofErr w:type="spellStart"/>
+      <w:r>
+        <w:rPr>
+          <w:rFonts w:ascii="Courier New" w:hAnsi="Courier New" w:cs="Courier New"/>
+        </w:rPr>
+        <w:t>cnt</w:t>
+      </w:r>
+      <w:proofErr w:type="spellEnd"/>
+      <w:r>
+        <w:rPr>
+          <w:rFonts w:ascii="Courier New" w:hAnsi="Courier New" w:cs="Courier New"/>
+        </w:rPr>
+        <w:t>;</w:t>
+      </w:r>
+    </w:p>
+    <w:p>
+      <w:pPr>
+        <w:rPr>
+          <w:rFonts w:ascii="Courier New" w:hAnsi="Courier New" w:cs="Courier New"/>
+        </w:rPr>
+      </w:pPr>
+      <w:r>
+        <w:rPr>
+          <w:rFonts w:ascii="Courier New" w:hAnsi="Courier New" w:cs="Courier New"/>
+        </w:rPr>
+        <w:t xml:space="preserve">  </w:t>
+      </w:r>
+      <w:proofErr w:type="gramStart"/>
+      <w:r>
+        <w:rPr>
+          <w:rFonts w:ascii="Courier New" w:hAnsi="Courier New" w:cs="Courier New"/>
+        </w:rPr>
+        <w:t>private</w:t>
+      </w:r>
+      <w:proofErr w:type="gramEnd"/>
+      <w:r>
+        <w:rPr>
+          <w:rFonts w:ascii="Courier New" w:hAnsi="Courier New" w:cs="Courier New"/>
+        </w:rPr>
+        <w:t xml:space="preserve"> Item[] </w:t>
+      </w:r>
+      <w:proofErr w:type="spellStart"/>
+      <w:r>
+        <w:rPr>
+          <w:rFonts w:ascii="Courier New" w:hAnsi="Courier New" w:cs="Courier New"/>
+        </w:rPr>
+        <w:t>buf</w:t>
+      </w:r>
+      <w:proofErr w:type="spellEnd"/>
+      <w:r>
+        <w:rPr>
+          <w:rFonts w:ascii="Courier New" w:hAnsi="Courier New" w:cs="Courier New"/>
+        </w:rPr>
+        <w:t>;</w:t>
+      </w:r>
+    </w:p>
+    <w:p>
+      <w:pPr>
+        <w:rPr>
+          <w:rFonts w:ascii="Courier New" w:hAnsi="Courier New" w:cs="Courier New"/>
+        </w:rPr>
+      </w:pPr>
+      <w:r>
+        <w:rPr>
+          <w:rFonts w:ascii="Courier New" w:hAnsi="Courier New" w:cs="Courier New"/>
+        </w:rPr>
+        <w:t xml:space="preserve">  </w:t>
+      </w:r>
+      <w:proofErr w:type="spellStart"/>
+      <w:proofErr w:type="gramStart"/>
+      <w:r>
+        <w:rPr>
+          <w:rFonts w:ascii="Courier New" w:hAnsi="Courier New" w:cs="Courier New"/>
+        </w:rPr>
+        <w:t>BoundedBuffer</w:t>
+      </w:r>
+      <w:proofErr w:type="spellEnd"/>
+      <w:r>
+        <w:rPr>
+          <w:rFonts w:ascii="Courier New" w:hAnsi="Courier New" w:cs="Courier New"/>
+        </w:rPr>
+        <w:t>(</w:t>
+      </w:r>
+      <w:proofErr w:type="spellStart"/>
+      <w:proofErr w:type="gramEnd"/>
+      <w:r>
+        <w:rPr>
+          <w:rFonts w:ascii="Courier New" w:hAnsi="Courier New" w:cs="Courier New"/>
+        </w:rPr>
+        <w:t>int</w:t>
+      </w:r>
+      <w:proofErr w:type="spellEnd"/>
+      <w:r>
+        <w:rPr>
+          <w:rFonts w:ascii="Courier New" w:hAnsi="Courier New" w:cs="Courier New"/>
+        </w:rPr>
+        <w:t xml:space="preserve"> size) {</w:t>
+      </w:r>
+    </w:p>
+    <w:p>
+      <w:pPr>
+        <w:rPr>
+          <w:rFonts w:ascii="Courier New" w:hAnsi="Courier New" w:cs="Courier New"/>
+        </w:rPr>
+      </w:pPr>
+      <w:r>
+        <w:rPr>
+          <w:rFonts w:ascii="Courier New" w:hAnsi="Courier New" w:cs="Courier New"/>
+        </w:rPr>
+        <w:t xml:space="preserve">    </w:t>
+      </w:r>
+      <w:proofErr w:type="spellStart"/>
+      <w:proofErr w:type="gramStart"/>
+      <w:r>
+        <w:rPr>
+          <w:rFonts w:ascii="Courier New" w:hAnsi="Courier New" w:cs="Courier New"/>
+        </w:rPr>
+        <w:t>buf</w:t>
+      </w:r>
+      <w:proofErr w:type="spellEnd"/>
+      <w:proofErr w:type="gramEnd"/>
+      <w:r>
+        <w:rPr>
+          <w:rFonts w:ascii="Courier New" w:hAnsi="Courier New" w:cs="Courier New"/>
+        </w:rPr>
+        <w:t xml:space="preserve"> = new Item[size];</w:t>
       </w:r>
     </w:p>
     <w:p>
@@ -221,12 +711,14 @@
         </w:rPr>
         <w:t xml:space="preserve">  </w:t>
       </w:r>
+      <w:proofErr w:type="gramStart"/>
       <w:r>
         <w:rPr>
           <w:rFonts w:ascii="Courier New" w:hAnsi="Courier New" w:cs="Courier New"/>
         </w:rPr>
         <w:t>public</w:t>
       </w:r>
+      <w:proofErr w:type="gramEnd"/>
       <w:r>
         <w:rPr>
           <w:rFonts w:ascii="Courier New" w:hAnsi="Courier New" w:cs="Courier New"/>
@@ -237,7 +729,21 @@
         <w:rPr>
           <w:rFonts w:ascii="Courier New" w:hAnsi="Courier New" w:cs="Courier New"/>
         </w:rPr>
-        <w:t>insert(Item item) {</w:t>
+        <w:t xml:space="preserve">insert(Item </w:t>
+      </w:r>
+      <w:proofErr w:type="spellStart"/>
+      <w:r>
+        <w:rPr>
+          <w:rFonts w:ascii="Courier New" w:hAnsi="Courier New" w:cs="Courier New"/>
+        </w:rPr>
+        <w:t>item</w:t>
+      </w:r>
+      <w:proofErr w:type="spellEnd"/>
+      <w:r>
+        <w:rPr>
+          <w:rFonts w:ascii="Courier New" w:hAnsi="Courier New" w:cs="Courier New"/>
+        </w:rPr>
+        <w:t>) {</w:t>
       </w:r>
     </w:p>
     <w:p>
@@ -253,65 +759,188 @@
         </w:rPr>
         <w:t xml:space="preserve">    </w:t>
       </w:r>
+      <w:proofErr w:type="gramStart"/>
       <w:r>
         <w:rPr>
           <w:rFonts w:ascii="Courier New" w:hAnsi="Courier New" w:cs="Courier New"/>
           <w:b/>
         </w:rPr>
-        <w:t>while (cnt &gt;= buf.length) creoleAwait();</w:t>
-      </w:r>
-    </w:p>
-    <w:p>
-      <w:pPr>
-        <w:rPr>
-          <w:rFonts w:ascii="Courier New" w:hAnsi="Courier New" w:cs="Courier New"/>
-        </w:rPr>
-      </w:pPr>
-      <w:r>
-        <w:rPr>
-          <w:rFonts w:ascii="Courier New" w:hAnsi="Courier New" w:cs="Courier New"/>
-        </w:rPr>
-        <w:t xml:space="preserve">    buf[head] = item;</w:t>
-      </w:r>
-    </w:p>
-    <w:p>
-      <w:pPr>
-        <w:rPr>
-          <w:rFonts w:ascii="Courier New" w:hAnsi="Courier New" w:cs="Courier New"/>
-        </w:rPr>
-      </w:pPr>
-      <w:r>
-        <w:rPr>
-          <w:rFonts w:ascii="Courier New" w:hAnsi="Courier New" w:cs="Courier New"/>
-        </w:rPr>
-        <w:t xml:space="preserve">    head = (head+1)%buf.length;</w:t>
-      </w:r>
-    </w:p>
-    <w:p>
-      <w:pPr>
-        <w:rPr>
-          <w:rFonts w:ascii="Courier New" w:hAnsi="Courier New" w:cs="Courier New"/>
-        </w:rPr>
-      </w:pPr>
-      <w:r>
-        <w:rPr>
-          <w:rFonts w:ascii="Courier New" w:hAnsi="Courier New" w:cs="Courier New"/>
-        </w:rPr>
-        <w:t xml:space="preserve">    cnt++; </w:t>
-      </w:r>
-    </w:p>
-    <w:p>
-      <w:pPr>
-        <w:rPr>
-          <w:rFonts w:ascii="Courier New" w:hAnsi="Courier New" w:cs="Courier New"/>
-        </w:rPr>
-      </w:pPr>
+        <w:t>while</w:t>
+      </w:r>
+      <w:proofErr w:type="gramEnd"/>
       <w:r>
         <w:rPr>
           <w:rFonts w:ascii="Courier New" w:hAnsi="Courier New" w:cs="Courier New"/>
           <w:b/>
         </w:rPr>
-        <w:lastRenderedPageBreak/>
+        <w:t xml:space="preserve"> (</w:t>
+      </w:r>
+      <w:proofErr w:type="spellStart"/>
+      <w:r>
+        <w:rPr>
+          <w:rFonts w:ascii="Courier New" w:hAnsi="Courier New" w:cs="Courier New"/>
+          <w:b/>
+        </w:rPr>
+        <w:t>cnt</w:t>
+      </w:r>
+      <w:proofErr w:type="spellEnd"/>
+      <w:r>
+        <w:rPr>
+          <w:rFonts w:ascii="Courier New" w:hAnsi="Courier New" w:cs="Courier New"/>
+          <w:b/>
+        </w:rPr>
+        <w:t xml:space="preserve"> &gt;= </w:t>
+      </w:r>
+      <w:proofErr w:type="spellStart"/>
+      <w:r>
+        <w:rPr>
+          <w:rFonts w:ascii="Courier New" w:hAnsi="Courier New" w:cs="Courier New"/>
+          <w:b/>
+        </w:rPr>
+        <w:t>buf.length</w:t>
+      </w:r>
+      <w:proofErr w:type="spellEnd"/>
+      <w:r>
+        <w:rPr>
+          <w:rFonts w:ascii="Courier New" w:hAnsi="Courier New" w:cs="Courier New"/>
+          <w:b/>
+        </w:rPr>
+        <w:t xml:space="preserve">) </w:t>
+      </w:r>
+      <w:proofErr w:type="spellStart"/>
+      <w:r>
+        <w:rPr>
+          <w:rFonts w:ascii="Courier New" w:hAnsi="Courier New" w:cs="Courier New"/>
+          <w:b/>
+        </w:rPr>
+        <w:t>Creol</w:t>
+      </w:r>
+      <w:r>
+        <w:rPr>
+          <w:rFonts w:ascii="Courier New" w:hAnsi="Courier New" w:cs="Courier New"/>
+          <w:b/>
+        </w:rPr>
+        <w:t>Await</w:t>
+      </w:r>
+      <w:proofErr w:type="spellEnd"/>
+      <w:r>
+        <w:rPr>
+          <w:rFonts w:ascii="Courier New" w:hAnsi="Courier New" w:cs="Courier New"/>
+          <w:b/>
+        </w:rPr>
+        <w:t>();</w:t>
+      </w:r>
+    </w:p>
+    <w:p>
+      <w:pPr>
+        <w:rPr>
+          <w:rFonts w:ascii="Courier New" w:hAnsi="Courier New" w:cs="Courier New"/>
+        </w:rPr>
+      </w:pPr>
+      <w:r>
+        <w:rPr>
+          <w:rFonts w:ascii="Courier New" w:hAnsi="Courier New" w:cs="Courier New"/>
+        </w:rPr>
+        <w:t xml:space="preserve">    </w:t>
+      </w:r>
+      <w:proofErr w:type="spellStart"/>
+      <w:proofErr w:type="gramStart"/>
+      <w:r>
+        <w:rPr>
+          <w:rFonts w:ascii="Courier New" w:hAnsi="Courier New" w:cs="Courier New"/>
+        </w:rPr>
+        <w:t>buf</w:t>
+      </w:r>
+      <w:proofErr w:type="spellEnd"/>
+      <w:proofErr w:type="gramEnd"/>
+      <w:r>
+        <w:rPr>
+          <w:rFonts w:ascii="Courier New" w:hAnsi="Courier New" w:cs="Courier New"/>
+        </w:rPr>
+        <w:t>[head] = item;</w:t>
+      </w:r>
+    </w:p>
+    <w:p>
+      <w:pPr>
+        <w:rPr>
+          <w:rFonts w:ascii="Courier New" w:hAnsi="Courier New" w:cs="Courier New"/>
+        </w:rPr>
+      </w:pPr>
+      <w:r>
+        <w:rPr>
+          <w:rFonts w:ascii="Courier New" w:hAnsi="Courier New" w:cs="Courier New"/>
+        </w:rPr>
+        <w:t xml:space="preserve">    </w:t>
+      </w:r>
+      <w:proofErr w:type="gramStart"/>
+      <w:r>
+        <w:rPr>
+          <w:rFonts w:ascii="Courier New" w:hAnsi="Courier New" w:cs="Courier New"/>
+        </w:rPr>
+        <w:t>head</w:t>
+      </w:r>
+      <w:proofErr w:type="gramEnd"/>
+      <w:r>
+        <w:rPr>
+          <w:rFonts w:ascii="Courier New" w:hAnsi="Courier New" w:cs="Courier New"/>
+        </w:rPr>
+        <w:t xml:space="preserve"> = (head+1)%</w:t>
+      </w:r>
+      <w:proofErr w:type="spellStart"/>
+      <w:r>
+        <w:rPr>
+          <w:rFonts w:ascii="Courier New" w:hAnsi="Courier New" w:cs="Courier New"/>
+        </w:rPr>
+        <w:t>buf.length</w:t>
+      </w:r>
+      <w:proofErr w:type="spellEnd"/>
+      <w:r>
+        <w:rPr>
+          <w:rFonts w:ascii="Courier New" w:hAnsi="Courier New" w:cs="Courier New"/>
+        </w:rPr>
+        <w:t>;</w:t>
+      </w:r>
+    </w:p>
+    <w:p>
+      <w:pPr>
+        <w:rPr>
+          <w:rFonts w:ascii="Courier New" w:hAnsi="Courier New" w:cs="Courier New"/>
+        </w:rPr>
+      </w:pPr>
+      <w:r>
+        <w:rPr>
+          <w:rFonts w:ascii="Courier New" w:hAnsi="Courier New" w:cs="Courier New"/>
+        </w:rPr>
+        <w:t xml:space="preserve">    </w:t>
+      </w:r>
+      <w:proofErr w:type="spellStart"/>
+      <w:proofErr w:type="gramStart"/>
+      <w:r>
+        <w:rPr>
+          <w:rFonts w:ascii="Courier New" w:hAnsi="Courier New" w:cs="Courier New"/>
+        </w:rPr>
+        <w:t>cnt</w:t>
+      </w:r>
+      <w:proofErr w:type="spellEnd"/>
+      <w:proofErr w:type="gramEnd"/>
+      <w:r>
+        <w:rPr>
+          <w:rFonts w:ascii="Courier New" w:hAnsi="Courier New" w:cs="Courier New"/>
+        </w:rPr>
+        <w:t xml:space="preserve">++; </w:t>
+      </w:r>
+    </w:p>
+    <w:p>
+      <w:pPr>
+        <w:rPr>
+          <w:rFonts w:ascii="Courier New" w:hAnsi="Courier New" w:cs="Courier New"/>
+        </w:rPr>
+      </w:pPr>
+      <w:r>
+        <w:rPr>
+          <w:rFonts w:ascii="Courier New" w:hAnsi="Courier New" w:cs="Courier New"/>
+          <w:b/>
+        </w:rPr>
         <w:t xml:space="preserve">  </w:t>
       </w:r>
       <w:r>
@@ -331,7 +960,21 @@
         <w:rPr>
           <w:rFonts w:ascii="Courier New" w:hAnsi="Courier New" w:cs="Courier New"/>
         </w:rPr>
-        <w:t xml:space="preserve">  public Item remove() {</w:t>
+        <w:t xml:space="preserve">  </w:t>
+      </w:r>
+      <w:proofErr w:type="gramStart"/>
+      <w:r>
+        <w:rPr>
+          <w:rFonts w:ascii="Courier New" w:hAnsi="Courier New" w:cs="Courier New"/>
+        </w:rPr>
+        <w:t>public</w:t>
+      </w:r>
+      <w:proofErr w:type="gramEnd"/>
+      <w:r>
+        <w:rPr>
+          <w:rFonts w:ascii="Courier New" w:hAnsi="Courier New" w:cs="Courier New"/>
+        </w:rPr>
+        <w:t xml:space="preserve"> Item remove() {</w:t>
       </w:r>
     </w:p>
     <w:p>
@@ -347,64 +990,192 @@
         </w:rPr>
         <w:t xml:space="preserve">    </w:t>
       </w:r>
+      <w:proofErr w:type="gramStart"/>
       <w:r>
         <w:rPr>
           <w:rFonts w:ascii="Courier New" w:hAnsi="Courier New" w:cs="Courier New"/>
           <w:b/>
         </w:rPr>
-        <w:t>while (cnt &lt;= 0) creoleAwait();</w:t>
-      </w:r>
-    </w:p>
-    <w:p>
-      <w:pPr>
-        <w:rPr>
-          <w:rFonts w:ascii="Courier New" w:hAnsi="Courier New" w:cs="Courier New"/>
-        </w:rPr>
-      </w:pPr>
-      <w:r>
-        <w:rPr>
-          <w:rFonts w:ascii="Courier New" w:hAnsi="Courier New" w:cs="Courier New"/>
-        </w:rPr>
-        <w:t xml:space="preserve">    Item result = buf[tail];</w:t>
-      </w:r>
-    </w:p>
-    <w:p>
-      <w:pPr>
-        <w:rPr>
-          <w:rFonts w:ascii="Courier New" w:hAnsi="Courier New" w:cs="Courier New"/>
-        </w:rPr>
-      </w:pPr>
-      <w:r>
-        <w:rPr>
-          <w:rFonts w:ascii="Courier New" w:hAnsi="Courier New" w:cs="Courier New"/>
-        </w:rPr>
-        <w:t xml:space="preserve">    tail = (tail+1)%buf.length;</w:t>
-      </w:r>
-    </w:p>
-    <w:p>
-      <w:pPr>
-        <w:rPr>
-          <w:rFonts w:ascii="Courier New" w:hAnsi="Courier New" w:cs="Courier New"/>
-        </w:rPr>
-      </w:pPr>
-      <w:r>
-        <w:rPr>
-          <w:rFonts w:ascii="Courier New" w:hAnsi="Courier New" w:cs="Courier New"/>
-        </w:rPr>
-        <w:t xml:space="preserve">    cnt--;</w:t>
-      </w:r>
-    </w:p>
-    <w:p>
-      <w:pPr>
-        <w:rPr>
-          <w:rFonts w:ascii="Courier New" w:hAnsi="Courier New" w:cs="Courier New"/>
-        </w:rPr>
-      </w:pPr>
-      <w:r>
-        <w:rPr>
-          <w:rFonts w:ascii="Courier New" w:hAnsi="Courier New" w:cs="Courier New"/>
-        </w:rPr>
-        <w:t xml:space="preserve">    return result;</w:t>
+        <w:t>while</w:t>
+      </w:r>
+      <w:proofErr w:type="gramEnd"/>
+      <w:r>
+        <w:rPr>
+          <w:rFonts w:ascii="Courier New" w:hAnsi="Courier New" w:cs="Courier New"/>
+          <w:b/>
+        </w:rPr>
+        <w:t xml:space="preserve"> (</w:t>
+      </w:r>
+      <w:proofErr w:type="spellStart"/>
+      <w:r>
+        <w:rPr>
+          <w:rFonts w:ascii="Courier New" w:hAnsi="Courier New" w:cs="Courier New"/>
+          <w:b/>
+        </w:rPr>
+        <w:t>cnt</w:t>
+      </w:r>
+      <w:proofErr w:type="spellEnd"/>
+      <w:r>
+        <w:rPr>
+          <w:rFonts w:ascii="Courier New" w:hAnsi="Courier New" w:cs="Courier New"/>
+          <w:b/>
+        </w:rPr>
+        <w:t xml:space="preserve"> &lt;= 0) </w:t>
+      </w:r>
+      <w:proofErr w:type="spellStart"/>
+      <w:r>
+        <w:rPr>
+          <w:rFonts w:ascii="Courier New" w:hAnsi="Courier New" w:cs="Courier New"/>
+          <w:b/>
+        </w:rPr>
+        <w:t>Creol</w:t>
+      </w:r>
+      <w:r>
+        <w:rPr>
+          <w:rFonts w:ascii="Courier New" w:hAnsi="Courier New" w:cs="Courier New"/>
+          <w:b/>
+        </w:rPr>
+        <w:t>Await</w:t>
+      </w:r>
+      <w:proofErr w:type="spellEnd"/>
+      <w:r>
+        <w:rPr>
+          <w:rFonts w:ascii="Courier New" w:hAnsi="Courier New" w:cs="Courier New"/>
+          <w:b/>
+        </w:rPr>
+        <w:t>();</w:t>
+      </w:r>
+    </w:p>
+    <w:p>
+      <w:pPr>
+        <w:rPr>
+          <w:rFonts w:ascii="Courier New" w:hAnsi="Courier New" w:cs="Courier New"/>
+        </w:rPr>
+      </w:pPr>
+      <w:r>
+        <w:rPr>
+          <w:rFonts w:ascii="Courier New" w:hAnsi="Courier New" w:cs="Courier New"/>
+        </w:rPr>
+        <w:t xml:space="preserve">    Item result = </w:t>
+      </w:r>
+      <w:proofErr w:type="spellStart"/>
+      <w:proofErr w:type="gramStart"/>
+      <w:r>
+        <w:rPr>
+          <w:rFonts w:ascii="Courier New" w:hAnsi="Courier New" w:cs="Courier New"/>
+        </w:rPr>
+        <w:t>buf</w:t>
+      </w:r>
+      <w:proofErr w:type="spellEnd"/>
+      <w:r>
+        <w:rPr>
+          <w:rFonts w:ascii="Courier New" w:hAnsi="Courier New" w:cs="Courier New"/>
+        </w:rPr>
+        <w:t>[</w:t>
+      </w:r>
+      <w:proofErr w:type="gramEnd"/>
+      <w:r>
+        <w:rPr>
+          <w:rFonts w:ascii="Courier New" w:hAnsi="Courier New" w:cs="Courier New"/>
+        </w:rPr>
+        <w:t>tail];</w:t>
+      </w:r>
+    </w:p>
+    <w:p>
+      <w:pPr>
+        <w:rPr>
+          <w:rFonts w:ascii="Courier New" w:hAnsi="Courier New" w:cs="Courier New"/>
+        </w:rPr>
+      </w:pPr>
+      <w:r>
+        <w:rPr>
+          <w:rFonts w:ascii="Courier New" w:hAnsi="Courier New" w:cs="Courier New"/>
+        </w:rPr>
+        <w:t xml:space="preserve">    </w:t>
+      </w:r>
+      <w:proofErr w:type="gramStart"/>
+      <w:r>
+        <w:rPr>
+          <w:rFonts w:ascii="Courier New" w:hAnsi="Courier New" w:cs="Courier New"/>
+        </w:rPr>
+        <w:t>tail</w:t>
+      </w:r>
+      <w:proofErr w:type="gramEnd"/>
+      <w:r>
+        <w:rPr>
+          <w:rFonts w:ascii="Courier New" w:hAnsi="Courier New" w:cs="Courier New"/>
+        </w:rPr>
+        <w:t xml:space="preserve"> = (tail+1)%</w:t>
+      </w:r>
+      <w:proofErr w:type="spellStart"/>
+      <w:r>
+        <w:rPr>
+          <w:rFonts w:ascii="Courier New" w:hAnsi="Courier New" w:cs="Courier New"/>
+        </w:rPr>
+        <w:t>buf.length</w:t>
+      </w:r>
+      <w:proofErr w:type="spellEnd"/>
+      <w:r>
+        <w:rPr>
+          <w:rFonts w:ascii="Courier New" w:hAnsi="Courier New" w:cs="Courier New"/>
+        </w:rPr>
+        <w:t>;</w:t>
+      </w:r>
+    </w:p>
+    <w:p>
+      <w:pPr>
+        <w:rPr>
+          <w:rFonts w:ascii="Courier New" w:hAnsi="Courier New" w:cs="Courier New"/>
+        </w:rPr>
+      </w:pPr>
+      <w:r>
+        <w:rPr>
+          <w:rFonts w:ascii="Courier New" w:hAnsi="Courier New" w:cs="Courier New"/>
+        </w:rPr>
+        <w:t xml:space="preserve">    </w:t>
+      </w:r>
+      <w:proofErr w:type="spellStart"/>
+      <w:proofErr w:type="gramStart"/>
+      <w:r>
+        <w:rPr>
+          <w:rFonts w:ascii="Courier New" w:hAnsi="Courier New" w:cs="Courier New"/>
+        </w:rPr>
+        <w:t>cnt</w:t>
+      </w:r>
+      <w:proofErr w:type="spellEnd"/>
+      <w:proofErr w:type="gramEnd"/>
+      <w:r>
+        <w:rPr>
+          <w:rFonts w:ascii="Courier New" w:hAnsi="Courier New" w:cs="Courier New"/>
+        </w:rPr>
+        <w:t>--;</w:t>
+      </w:r>
+    </w:p>
+    <w:p>
+      <w:pPr>
+        <w:rPr>
+          <w:rFonts w:ascii="Courier New" w:hAnsi="Courier New" w:cs="Courier New"/>
+        </w:rPr>
+      </w:pPr>
+      <w:r>
+        <w:rPr>
+          <w:rFonts w:ascii="Courier New" w:hAnsi="Courier New" w:cs="Courier New"/>
+        </w:rPr>
+        <w:t xml:space="preserve">    </w:t>
+      </w:r>
+      <w:proofErr w:type="gramStart"/>
+      <w:r>
+        <w:rPr>
+          <w:rFonts w:ascii="Courier New" w:hAnsi="Courier New" w:cs="Courier New"/>
+        </w:rPr>
+        <w:t>return</w:t>
+      </w:r>
+      <w:proofErr w:type="gramEnd"/>
+      <w:r>
+        <w:rPr>
+          <w:rFonts w:ascii="Courier New" w:hAnsi="Courier New" w:cs="Courier New"/>
+        </w:rPr>
+        <w:t xml:space="preserve"> result;</w:t>
       </w:r>
     </w:p>
     <w:p>
@@ -446,6 +1217,7 @@
           <w:rFonts w:ascii="Courier New" w:hAnsi="Courier New" w:cs="Courier New"/>
         </w:rPr>
       </w:pPr>
+      <w:proofErr w:type="gramStart"/>
       <w:r>
         <w:rPr>
           <w:rFonts w:ascii="Courier New" w:hAnsi="Courier New" w:cs="Courier New"/>
@@ -453,19 +1225,50 @@
         </w:rPr>
         <w:t>public</w:t>
       </w:r>
-      <w:r>
-        <w:rPr>
-          <w:rFonts w:ascii="Courier New" w:hAnsi="Courier New" w:cs="Courier New"/>
-        </w:rPr>
-        <w:t xml:space="preserve"> class BoundedBuffer </w:t>
+      <w:proofErr w:type="gramEnd"/>
+      <w:r>
+        <w:rPr>
+          <w:rFonts w:ascii="Courier New" w:hAnsi="Courier New" w:cs="Courier New"/>
+        </w:rPr>
+        <w:t xml:space="preserve"> class </w:t>
+      </w:r>
+      <w:proofErr w:type="spellStart"/>
+      <w:r>
+        <w:rPr>
+          <w:rFonts w:ascii="Courier New" w:hAnsi="Courier New" w:cs="Courier New"/>
+        </w:rPr>
+        <w:t>BoundedBuffer</w:t>
+      </w:r>
+      <w:proofErr w:type="spellEnd"/>
+      <w:r>
+        <w:rPr>
+          <w:rFonts w:ascii="Courier New" w:hAnsi="Courier New" w:cs="Courier New"/>
+        </w:rPr>
+        <w:t xml:space="preserve"> </w:t>
       </w:r>
       <w:r>
         <w:rPr>
           <w:rFonts w:ascii="Courier New" w:hAnsi="Courier New" w:cs="Courier New"/>
           <w:b/>
         </w:rPr>
-        <w:t>extends CreoleObject</w:t>
-      </w:r>
+        <w:t xml:space="preserve">extends </w:t>
+      </w:r>
+      <w:proofErr w:type="spellStart"/>
+      <w:r>
+        <w:rPr>
+          <w:rFonts w:ascii="Courier New" w:hAnsi="Courier New" w:cs="Courier New"/>
+          <w:b/>
+        </w:rPr>
+        <w:t>Creol</w:t>
+      </w:r>
+      <w:r>
+        <w:rPr>
+          <w:rFonts w:ascii="Courier New" w:hAnsi="Courier New" w:cs="Courier New"/>
+          <w:b/>
+        </w:rPr>
+        <w:t>Object</w:t>
+      </w:r>
+      <w:proofErr w:type="spellEnd"/>
       <w:r>
         <w:rPr>
           <w:rFonts w:ascii="Courier New" w:hAnsi="Courier New" w:cs="Courier New"/>
@@ -476,10 +1279,45 @@
     <w:p/>
     <w:p>
       <w:r>
-        <w:t>Each creole object class simply extends CreoleObject, which contains the majority of the functionality needed to handle Creole style asynchronous calls and active objects.</w:t>
-      </w:r>
-      <w:r>
-        <w:t xml:space="preserve"> The class must be public so that it is accessible by the code in the creole package.</w:t>
+        <w:t xml:space="preserve">Each </w:t>
+      </w:r>
+      <w:proofErr w:type="spellStart"/>
+      <w:r>
+        <w:t>Creol</w:t>
+      </w:r>
+      <w:proofErr w:type="spellEnd"/>
+      <w:r>
+        <w:t xml:space="preserve"> object class simply extends </w:t>
+      </w:r>
+      <w:proofErr w:type="spellStart"/>
+      <w:r>
+        <w:t>Creol</w:t>
+      </w:r>
+      <w:r>
+        <w:t>Object</w:t>
+      </w:r>
+      <w:proofErr w:type="spellEnd"/>
+      <w:r>
+        <w:t xml:space="preserve">, which contains the majority of the functionality needed to handle </w:t>
+      </w:r>
+      <w:proofErr w:type="spellStart"/>
+      <w:r>
+        <w:t>Creol</w:t>
+      </w:r>
+      <w:proofErr w:type="spellEnd"/>
+      <w:r>
+        <w:t xml:space="preserve"> style asynchronous calls and active objects.</w:t>
+      </w:r>
+      <w:r>
+        <w:t xml:space="preserve"> The class must be public so that it is accessible by the code in the </w:t>
+      </w:r>
+      <w:proofErr w:type="spellStart"/>
+      <w:r>
+        <w:t>Creol</w:t>
+      </w:r>
+      <w:proofErr w:type="spellEnd"/>
+      <w:r>
+        <w:t xml:space="preserve"> package.</w:t>
       </w:r>
     </w:p>
     <w:p/>
@@ -495,6 +1333,7 @@
         </w:rPr>
         <w:t xml:space="preserve">  </w:t>
       </w:r>
+      <w:proofErr w:type="gramStart"/>
       <w:r>
         <w:rPr>
           <w:rFonts w:ascii="Courier New" w:hAnsi="Courier New" w:cs="Courier New"/>
@@ -502,6 +1341,7 @@
         </w:rPr>
         <w:t>public</w:t>
       </w:r>
+      <w:proofErr w:type="gramEnd"/>
       <w:r>
         <w:rPr>
           <w:rFonts w:ascii="Courier New" w:hAnsi="Courier New" w:cs="Courier New"/>
@@ -512,7 +1352,21 @@
         <w:rPr>
           <w:rFonts w:ascii="Courier New" w:hAnsi="Courier New" w:cs="Courier New"/>
         </w:rPr>
-        <w:t>insert(Item item) {</w:t>
+        <w:t xml:space="preserve">insert(Item </w:t>
+      </w:r>
+      <w:proofErr w:type="spellStart"/>
+      <w:r>
+        <w:rPr>
+          <w:rFonts w:ascii="Courier New" w:hAnsi="Courier New" w:cs="Courier New"/>
+        </w:rPr>
+        <w:t>item</w:t>
+      </w:r>
+      <w:proofErr w:type="spellEnd"/>
+      <w:r>
+        <w:rPr>
+          <w:rFonts w:ascii="Courier New" w:hAnsi="Courier New" w:cs="Courier New"/>
+        </w:rPr>
+        <w:t>) {</w:t>
       </w:r>
     </w:p>
     <w:p>
@@ -560,19 +1414,48 @@
         <w:t>Similarly, m</w:t>
       </w:r>
       <w:r>
-        <w:t xml:space="preserve">ethods in Creole objects </w:t>
-      </w:r>
-      <w:r>
-        <w:t xml:space="preserve">that will be “invoked” using the creole style invocations </w:t>
+        <w:t xml:space="preserve">ethods in </w:t>
+      </w:r>
+      <w:proofErr w:type="spellStart"/>
+      <w:r>
+        <w:t>Creol</w:t>
+      </w:r>
+      <w:proofErr w:type="spellEnd"/>
+      <w:r>
+        <w:t xml:space="preserve"> objects </w:t>
+      </w:r>
+      <w:r>
+        <w:t xml:space="preserve">that will be “invoked” using the </w:t>
+      </w:r>
+      <w:proofErr w:type="spellStart"/>
+      <w:r>
+        <w:t>Creol</w:t>
+      </w:r>
+      <w:proofErr w:type="spellEnd"/>
+      <w:r>
+        <w:t xml:space="preserve"> style invocations </w:t>
       </w:r>
       <w:r>
         <w:t>must be public</w:t>
       </w:r>
       <w:r>
-        <w:t>, even for self calls</w:t>
-      </w:r>
-      <w:r>
-        <w:t xml:space="preserve">. This is necessary because they are technically being invoked by name from the creole package. </w:t>
+        <w:t xml:space="preserve">, even for </w:t>
+      </w:r>
+      <w:proofErr w:type="gramStart"/>
+      <w:r>
+        <w:t>self calls</w:t>
+      </w:r>
+      <w:proofErr w:type="gramEnd"/>
+      <w:r>
+        <w:t xml:space="preserve">. This is necessary because they are technically being invoked by name from the </w:t>
+      </w:r>
+      <w:proofErr w:type="spellStart"/>
+      <w:r>
+        <w:t>Creol</w:t>
+      </w:r>
+      <w:proofErr w:type="spellEnd"/>
+      <w:r>
+        <w:t xml:space="preserve"> package. </w:t>
       </w:r>
     </w:p>
     <w:p/>
@@ -584,6 +1467,7 @@
           <w:b/>
         </w:rPr>
       </w:pPr>
+      <w:proofErr w:type="gramStart"/>
       <w:r>
         <w:rPr>
           <w:rFonts w:ascii="Courier New" w:hAnsi="Courier New" w:cs="Courier New"/>
@@ -591,18 +1475,63 @@
         </w:rPr>
         <w:t>while</w:t>
       </w:r>
-      <w:r>
-        <w:rPr>
-          <w:rFonts w:ascii="Courier New" w:hAnsi="Courier New" w:cs="Courier New"/>
-        </w:rPr>
-        <w:t xml:space="preserve"> (cnt &gt;= buf.length) </w:t>
-      </w:r>
+      <w:proofErr w:type="gramEnd"/>
+      <w:r>
+        <w:rPr>
+          <w:rFonts w:ascii="Courier New" w:hAnsi="Courier New" w:cs="Courier New"/>
+        </w:rPr>
+        <w:t xml:space="preserve"> (</w:t>
+      </w:r>
+      <w:proofErr w:type="spellStart"/>
+      <w:r>
+        <w:rPr>
+          <w:rFonts w:ascii="Courier New" w:hAnsi="Courier New" w:cs="Courier New"/>
+        </w:rPr>
+        <w:t>cnt</w:t>
+      </w:r>
+      <w:proofErr w:type="spellEnd"/>
+      <w:r>
+        <w:rPr>
+          <w:rFonts w:ascii="Courier New" w:hAnsi="Courier New" w:cs="Courier New"/>
+        </w:rPr>
+        <w:t xml:space="preserve"> &gt;= </w:t>
+      </w:r>
+      <w:proofErr w:type="spellStart"/>
+      <w:r>
+        <w:rPr>
+          <w:rFonts w:ascii="Courier New" w:hAnsi="Courier New" w:cs="Courier New"/>
+        </w:rPr>
+        <w:t>buf.length</w:t>
+      </w:r>
+      <w:proofErr w:type="spellEnd"/>
+      <w:r>
+        <w:rPr>
+          <w:rFonts w:ascii="Courier New" w:hAnsi="Courier New" w:cs="Courier New"/>
+        </w:rPr>
+        <w:t xml:space="preserve">) </w:t>
+      </w:r>
+      <w:proofErr w:type="spellStart"/>
       <w:r>
         <w:rPr>
           <w:rFonts w:ascii="Courier New" w:hAnsi="Courier New" w:cs="Courier New"/>
           <w:b/>
         </w:rPr>
-        <w:t>creoleAwait();</w:t>
+        <w:t>Creol</w:t>
+      </w:r>
+      <w:r>
+        <w:rPr>
+          <w:rFonts w:ascii="Courier New" w:hAnsi="Courier New" w:cs="Courier New"/>
+          <w:b/>
+        </w:rPr>
+        <w:t>Await</w:t>
+      </w:r>
+      <w:proofErr w:type="spellEnd"/>
+      <w:r>
+        <w:rPr>
+          <w:rFonts w:ascii="Courier New" w:hAnsi="Courier New" w:cs="Courier New"/>
+          <w:b/>
+        </w:rPr>
+        <w:t>();</w:t>
       </w:r>
     </w:p>
     <w:p>
@@ -620,10 +1549,42 @@
     </w:p>
     <w:p>
       <w:r>
-        <w:t>To have a call wait for some local condition to become true we combine a loop to test the condition, with the creoleAwait() call. This call will block the caller (freeing the object to continue processing other calls) until “something” happens in the object</w:t>
-      </w:r>
-      <w:r>
-        <w:t>. Specifically it will wait until another call is at least partially processed. At that time, the suspended call will be put in the queue with other calls that have invoked creoleSuspend() (see xxx) and be continued at some point in the future. There is of course no guarantee that the specified condition will be true, hence the while statement.</w:t>
+        <w:t xml:space="preserve">To have a call wait for some local condition to become true we combine a loop to test the condition, with the </w:t>
+      </w:r>
+      <w:proofErr w:type="spellStart"/>
+      <w:proofErr w:type="gramStart"/>
+      <w:r>
+        <w:t>Creol</w:t>
+      </w:r>
+      <w:r>
+        <w:t>Await</w:t>
+      </w:r>
+      <w:proofErr w:type="spellEnd"/>
+      <w:r>
+        <w:t>(</w:t>
+      </w:r>
+      <w:proofErr w:type="gramEnd"/>
+      <w:r>
+        <w:t>) call. This call will block the caller (freeing the object to continue processing other calls) until “something” happens in the object</w:t>
+      </w:r>
+      <w:r>
+        <w:t xml:space="preserve">. Specifically it will wait until another call is at least partially processed. At that time, the suspended call will be put in the queue with other calls that have invoked </w:t>
+      </w:r>
+      <w:proofErr w:type="spellStart"/>
+      <w:proofErr w:type="gramStart"/>
+      <w:r>
+        <w:t>Creol</w:t>
+      </w:r>
+      <w:r>
+        <w:t>Suspend</w:t>
+      </w:r>
+      <w:proofErr w:type="spellEnd"/>
+      <w:r>
+        <w:t>(</w:t>
+      </w:r>
+      <w:proofErr w:type="gramEnd"/>
+      <w:r>
+        <w:t>) (see xxx) and be continued at some point in the future. There is of course no guarantee that the specified condition will be true, hence the while statement.</w:t>
       </w:r>
     </w:p>
     <w:p/>
@@ -639,57 +1600,191 @@
           <w:rFonts w:ascii="Courier New" w:hAnsi="Courier New" w:cs="Courier New"/>
         </w:rPr>
       </w:pPr>
-      <w:r>
-        <w:rPr>
-          <w:rFonts w:ascii="Courier New" w:hAnsi="Courier New" w:cs="Courier New"/>
-        </w:rPr>
-        <w:t>import creole.*;</w:t>
-      </w:r>
-    </w:p>
-    <w:p>
-      <w:pPr>
-        <w:rPr>
-          <w:rFonts w:ascii="Courier New" w:hAnsi="Courier New" w:cs="Courier New"/>
-        </w:rPr>
-      </w:pPr>
-    </w:p>
-    <w:p>
-      <w:pPr>
-        <w:rPr>
-          <w:rFonts w:ascii="Courier New" w:hAnsi="Courier New" w:cs="Courier New"/>
-        </w:rPr>
-      </w:pPr>
-      <w:r>
-        <w:rPr>
-          <w:rFonts w:ascii="Courier New" w:hAnsi="Courier New" w:cs="Courier New"/>
-        </w:rPr>
-        <w:t>public class Consumer extends CreoleObject {</w:t>
-      </w:r>
-    </w:p>
-    <w:p>
-      <w:pPr>
-        <w:rPr>
-          <w:rFonts w:ascii="Courier New" w:hAnsi="Courier New" w:cs="Courier New"/>
-        </w:rPr>
-      </w:pPr>
-      <w:r>
-        <w:rPr>
-          <w:rFonts w:ascii="Courier New" w:hAnsi="Courier New" w:cs="Courier New"/>
-        </w:rPr>
-        <w:t xml:space="preserve">  public Item consumeOne(BoundedBuffer buf) {</w:t>
-      </w:r>
-    </w:p>
-    <w:p>
-      <w:pPr>
-        <w:rPr>
-          <w:rFonts w:ascii="Courier New" w:hAnsi="Courier New" w:cs="Courier New"/>
-        </w:rPr>
-      </w:pPr>
-      <w:r>
-        <w:rPr>
-          <w:rFonts w:ascii="Courier New" w:hAnsi="Courier New" w:cs="Courier New"/>
-        </w:rPr>
-        <w:t xml:space="preserve">    return (Item)buf.invoke("remove").get();</w:t>
+      <w:proofErr w:type="gramStart"/>
+      <w:r>
+        <w:rPr>
+          <w:rFonts w:ascii="Courier New" w:hAnsi="Courier New" w:cs="Courier New"/>
+        </w:rPr>
+        <w:t>import</w:t>
+      </w:r>
+      <w:proofErr w:type="gramEnd"/>
+      <w:r>
+        <w:rPr>
+          <w:rFonts w:ascii="Courier New" w:hAnsi="Courier New" w:cs="Courier New"/>
+        </w:rPr>
+        <w:t xml:space="preserve"> </w:t>
+      </w:r>
+      <w:proofErr w:type="spellStart"/>
+      <w:r>
+        <w:rPr>
+          <w:rFonts w:ascii="Courier New" w:hAnsi="Courier New" w:cs="Courier New"/>
+        </w:rPr>
+        <w:t>Creol</w:t>
+      </w:r>
+      <w:proofErr w:type="spellEnd"/>
+      <w:r>
+        <w:rPr>
+          <w:rFonts w:ascii="Courier New" w:hAnsi="Courier New" w:cs="Courier New"/>
+        </w:rPr>
+        <w:t>.*;</w:t>
+      </w:r>
+    </w:p>
+    <w:p>
+      <w:pPr>
+        <w:rPr>
+          <w:rFonts w:ascii="Courier New" w:hAnsi="Courier New" w:cs="Courier New"/>
+        </w:rPr>
+      </w:pPr>
+    </w:p>
+    <w:p>
+      <w:pPr>
+        <w:rPr>
+          <w:rFonts w:ascii="Courier New" w:hAnsi="Courier New" w:cs="Courier New"/>
+        </w:rPr>
+      </w:pPr>
+      <w:proofErr w:type="gramStart"/>
+      <w:r>
+        <w:rPr>
+          <w:rFonts w:ascii="Courier New" w:hAnsi="Courier New" w:cs="Courier New"/>
+        </w:rPr>
+        <w:t>public</w:t>
+      </w:r>
+      <w:proofErr w:type="gramEnd"/>
+      <w:r>
+        <w:rPr>
+          <w:rFonts w:ascii="Courier New" w:hAnsi="Courier New" w:cs="Courier New"/>
+        </w:rPr>
+        <w:t xml:space="preserve"> class Consumer extends </w:t>
+      </w:r>
+      <w:proofErr w:type="spellStart"/>
+      <w:r>
+        <w:rPr>
+          <w:rFonts w:ascii="Courier New" w:hAnsi="Courier New" w:cs="Courier New"/>
+        </w:rPr>
+        <w:t>Creol</w:t>
+      </w:r>
+      <w:r>
+        <w:rPr>
+          <w:rFonts w:ascii="Courier New" w:hAnsi="Courier New" w:cs="Courier New"/>
+        </w:rPr>
+        <w:t>Object</w:t>
+      </w:r>
+      <w:proofErr w:type="spellEnd"/>
+      <w:r>
+        <w:rPr>
+          <w:rFonts w:ascii="Courier New" w:hAnsi="Courier New" w:cs="Courier New"/>
+        </w:rPr>
+        <w:t xml:space="preserve"> {</w:t>
+      </w:r>
+    </w:p>
+    <w:p>
+      <w:pPr>
+        <w:rPr>
+          <w:rFonts w:ascii="Courier New" w:hAnsi="Courier New" w:cs="Courier New"/>
+        </w:rPr>
+      </w:pPr>
+      <w:r>
+        <w:rPr>
+          <w:rFonts w:ascii="Courier New" w:hAnsi="Courier New" w:cs="Courier New"/>
+        </w:rPr>
+        <w:t xml:space="preserve">  </w:t>
+      </w:r>
+      <w:proofErr w:type="gramStart"/>
+      <w:r>
+        <w:rPr>
+          <w:rFonts w:ascii="Courier New" w:hAnsi="Courier New" w:cs="Courier New"/>
+        </w:rPr>
+        <w:t>public</w:t>
+      </w:r>
+      <w:proofErr w:type="gramEnd"/>
+      <w:r>
+        <w:rPr>
+          <w:rFonts w:ascii="Courier New" w:hAnsi="Courier New" w:cs="Courier New"/>
+        </w:rPr>
+        <w:t xml:space="preserve"> Item </w:t>
+      </w:r>
+      <w:proofErr w:type="spellStart"/>
+      <w:r>
+        <w:rPr>
+          <w:rFonts w:ascii="Courier New" w:hAnsi="Courier New" w:cs="Courier New"/>
+        </w:rPr>
+        <w:t>consumeOne</w:t>
+      </w:r>
+      <w:proofErr w:type="spellEnd"/>
+      <w:r>
+        <w:rPr>
+          <w:rFonts w:ascii="Courier New" w:hAnsi="Courier New" w:cs="Courier New"/>
+        </w:rPr>
+        <w:t>(</w:t>
+      </w:r>
+      <w:proofErr w:type="spellStart"/>
+      <w:r>
+        <w:rPr>
+          <w:rFonts w:ascii="Courier New" w:hAnsi="Courier New" w:cs="Courier New"/>
+        </w:rPr>
+        <w:t>BoundedBuffer</w:t>
+      </w:r>
+      <w:proofErr w:type="spellEnd"/>
+      <w:r>
+        <w:rPr>
+          <w:rFonts w:ascii="Courier New" w:hAnsi="Courier New" w:cs="Courier New"/>
+        </w:rPr>
+        <w:t xml:space="preserve"> </w:t>
+      </w:r>
+      <w:proofErr w:type="spellStart"/>
+      <w:r>
+        <w:rPr>
+          <w:rFonts w:ascii="Courier New" w:hAnsi="Courier New" w:cs="Courier New"/>
+        </w:rPr>
+        <w:t>buf</w:t>
+      </w:r>
+      <w:proofErr w:type="spellEnd"/>
+      <w:r>
+        <w:rPr>
+          <w:rFonts w:ascii="Courier New" w:hAnsi="Courier New" w:cs="Courier New"/>
+        </w:rPr>
+        <w:t>) {</w:t>
+      </w:r>
+    </w:p>
+    <w:p>
+      <w:pPr>
+        <w:rPr>
+          <w:rFonts w:ascii="Courier New" w:hAnsi="Courier New" w:cs="Courier New"/>
+        </w:rPr>
+      </w:pPr>
+      <w:r>
+        <w:rPr>
+          <w:rFonts w:ascii="Courier New" w:hAnsi="Courier New" w:cs="Courier New"/>
+        </w:rPr>
+        <w:t xml:space="preserve">    </w:t>
+      </w:r>
+      <w:proofErr w:type="gramStart"/>
+      <w:r>
+        <w:rPr>
+          <w:rFonts w:ascii="Courier New" w:hAnsi="Courier New" w:cs="Courier New"/>
+        </w:rPr>
+        <w:t>return</w:t>
+      </w:r>
+      <w:proofErr w:type="gramEnd"/>
+      <w:r>
+        <w:rPr>
+          <w:rFonts w:ascii="Courier New" w:hAnsi="Courier New" w:cs="Courier New"/>
+        </w:rPr>
+        <w:t xml:space="preserve"> (Item)</w:t>
+      </w:r>
+      <w:proofErr w:type="spellStart"/>
+      <w:r>
+        <w:rPr>
+          <w:rFonts w:ascii="Courier New" w:hAnsi="Courier New" w:cs="Courier New"/>
+        </w:rPr>
+        <w:t>buf.invoke</w:t>
+      </w:r>
+      <w:proofErr w:type="spellEnd"/>
+      <w:r>
+        <w:rPr>
+          <w:rFonts w:ascii="Courier New" w:hAnsi="Courier New" w:cs="Courier New"/>
+        </w:rPr>
+        <w:t>("remove").get();</w:t>
       </w:r>
     </w:p>
     <w:p>
@@ -715,59 +1810,241 @@
         <w:rPr>
           <w:rFonts w:ascii="Courier New" w:hAnsi="Courier New" w:cs="Courier New"/>
         </w:rPr>
-        <w:t xml:space="preserve">  public void startConsuming(BoundedBuffer buf) {</w:t>
-      </w:r>
-    </w:p>
-    <w:p>
-      <w:pPr>
-        <w:rPr>
-          <w:rFonts w:ascii="Courier New" w:hAnsi="Courier New" w:cs="Courier New"/>
-        </w:rPr>
-      </w:pPr>
-      <w:r>
-        <w:rPr>
-          <w:rFonts w:ascii="Courier New" w:hAnsi="Courier New" w:cs="Courier New"/>
-        </w:rPr>
-        <w:t xml:space="preserve">    Item item;</w:t>
-      </w:r>
-    </w:p>
-    <w:p>
-      <w:pPr>
-        <w:rPr>
-          <w:rFonts w:ascii="Courier New" w:hAnsi="Courier New" w:cs="Courier New"/>
-        </w:rPr>
-      </w:pPr>
-      <w:r>
-        <w:rPr>
-          <w:rFonts w:ascii="Courier New" w:hAnsi="Courier New" w:cs="Courier New"/>
-        </w:rPr>
-        <w:t xml:space="preserve">    while (true) {</w:t>
-      </w:r>
-    </w:p>
-    <w:p>
-      <w:pPr>
-        <w:rPr>
-          <w:rFonts w:ascii="Courier New" w:hAnsi="Courier New" w:cs="Courier New"/>
-        </w:rPr>
-      </w:pPr>
-      <w:r>
-        <w:rPr>
-          <w:rFonts w:ascii="Courier New" w:hAnsi="Courier New" w:cs="Courier New"/>
-        </w:rPr>
-        <w:t xml:space="preserve">      item = (Item)creoleAwait(this.invoke("consumeOne", buf));</w:t>
-      </w:r>
-    </w:p>
-    <w:p>
-      <w:pPr>
-        <w:rPr>
-          <w:rFonts w:ascii="Courier New" w:hAnsi="Courier New" w:cs="Courier New"/>
-        </w:rPr>
-      </w:pPr>
-      <w:r>
-        <w:rPr>
-          <w:rFonts w:ascii="Courier New" w:hAnsi="Courier New" w:cs="Courier New"/>
-        </w:rPr>
-        <w:t xml:space="preserve">      System.out.println(item);</w:t>
+        <w:t xml:space="preserve">  </w:t>
+      </w:r>
+      <w:proofErr w:type="gramStart"/>
+      <w:r>
+        <w:rPr>
+          <w:rFonts w:ascii="Courier New" w:hAnsi="Courier New" w:cs="Courier New"/>
+        </w:rPr>
+        <w:t>public</w:t>
+      </w:r>
+      <w:proofErr w:type="gramEnd"/>
+      <w:r>
+        <w:rPr>
+          <w:rFonts w:ascii="Courier New" w:hAnsi="Courier New" w:cs="Courier New"/>
+        </w:rPr>
+        <w:t xml:space="preserve"> void </w:t>
+      </w:r>
+      <w:proofErr w:type="spellStart"/>
+      <w:r>
+        <w:rPr>
+          <w:rFonts w:ascii="Courier New" w:hAnsi="Courier New" w:cs="Courier New"/>
+        </w:rPr>
+        <w:t>startConsuming</w:t>
+      </w:r>
+      <w:proofErr w:type="spellEnd"/>
+      <w:r>
+        <w:rPr>
+          <w:rFonts w:ascii="Courier New" w:hAnsi="Courier New" w:cs="Courier New"/>
+        </w:rPr>
+        <w:t>(</w:t>
+      </w:r>
+      <w:proofErr w:type="spellStart"/>
+      <w:r>
+        <w:rPr>
+          <w:rFonts w:ascii="Courier New" w:hAnsi="Courier New" w:cs="Courier New"/>
+        </w:rPr>
+        <w:t>BoundedBuffer</w:t>
+      </w:r>
+      <w:proofErr w:type="spellEnd"/>
+      <w:r>
+        <w:rPr>
+          <w:rFonts w:ascii="Courier New" w:hAnsi="Courier New" w:cs="Courier New"/>
+        </w:rPr>
+        <w:t xml:space="preserve"> </w:t>
+      </w:r>
+      <w:proofErr w:type="spellStart"/>
+      <w:r>
+        <w:rPr>
+          <w:rFonts w:ascii="Courier New" w:hAnsi="Courier New" w:cs="Courier New"/>
+        </w:rPr>
+        <w:t>buf</w:t>
+      </w:r>
+      <w:proofErr w:type="spellEnd"/>
+      <w:r>
+        <w:rPr>
+          <w:rFonts w:ascii="Courier New" w:hAnsi="Courier New" w:cs="Courier New"/>
+        </w:rPr>
+        <w:t>) {</w:t>
+      </w:r>
+    </w:p>
+    <w:p>
+      <w:pPr>
+        <w:rPr>
+          <w:rFonts w:ascii="Courier New" w:hAnsi="Courier New" w:cs="Courier New"/>
+        </w:rPr>
+      </w:pPr>
+      <w:r>
+        <w:rPr>
+          <w:rFonts w:ascii="Courier New" w:hAnsi="Courier New" w:cs="Courier New"/>
+        </w:rPr>
+        <w:t xml:space="preserve">    Item </w:t>
+      </w:r>
+      <w:proofErr w:type="spellStart"/>
+      <w:r>
+        <w:rPr>
+          <w:rFonts w:ascii="Courier New" w:hAnsi="Courier New" w:cs="Courier New"/>
+        </w:rPr>
+        <w:t>item</w:t>
+      </w:r>
+      <w:proofErr w:type="spellEnd"/>
+      <w:r>
+        <w:rPr>
+          <w:rFonts w:ascii="Courier New" w:hAnsi="Courier New" w:cs="Courier New"/>
+        </w:rPr>
+        <w:t>;</w:t>
+      </w:r>
+    </w:p>
+    <w:p>
+      <w:pPr>
+        <w:rPr>
+          <w:rFonts w:ascii="Courier New" w:hAnsi="Courier New" w:cs="Courier New"/>
+        </w:rPr>
+      </w:pPr>
+      <w:r>
+        <w:rPr>
+          <w:rFonts w:ascii="Courier New" w:hAnsi="Courier New" w:cs="Courier New"/>
+        </w:rPr>
+        <w:t xml:space="preserve">    </w:t>
+      </w:r>
+      <w:proofErr w:type="gramStart"/>
+      <w:r>
+        <w:rPr>
+          <w:rFonts w:ascii="Courier New" w:hAnsi="Courier New" w:cs="Courier New"/>
+        </w:rPr>
+        <w:t>while</w:t>
+      </w:r>
+      <w:proofErr w:type="gramEnd"/>
+      <w:r>
+        <w:rPr>
+          <w:rFonts w:ascii="Courier New" w:hAnsi="Courier New" w:cs="Courier New"/>
+        </w:rPr>
+        <w:t xml:space="preserve"> (true) {</w:t>
+      </w:r>
+    </w:p>
+    <w:p>
+      <w:pPr>
+        <w:rPr>
+          <w:rFonts w:ascii="Courier New" w:hAnsi="Courier New" w:cs="Courier New"/>
+        </w:rPr>
+      </w:pPr>
+      <w:r>
+        <w:rPr>
+          <w:rFonts w:ascii="Courier New" w:hAnsi="Courier New" w:cs="Courier New"/>
+        </w:rPr>
+        <w:t xml:space="preserve">      </w:t>
+      </w:r>
+      <w:proofErr w:type="gramStart"/>
+      <w:r>
+        <w:rPr>
+          <w:rFonts w:ascii="Courier New" w:hAnsi="Courier New" w:cs="Courier New"/>
+        </w:rPr>
+        <w:t>item</w:t>
+      </w:r>
+      <w:proofErr w:type="gramEnd"/>
+      <w:r>
+        <w:rPr>
+          <w:rFonts w:ascii="Courier New" w:hAnsi="Courier New" w:cs="Courier New"/>
+        </w:rPr>
+        <w:t xml:space="preserve"> = (Item)</w:t>
+      </w:r>
+      <w:proofErr w:type="spellStart"/>
+      <w:r>
+        <w:rPr>
+          <w:rFonts w:ascii="Courier New" w:hAnsi="Courier New" w:cs="Courier New"/>
+        </w:rPr>
+        <w:t>Creol</w:t>
+      </w:r>
+      <w:r>
+        <w:rPr>
+          <w:rFonts w:ascii="Courier New" w:hAnsi="Courier New" w:cs="Courier New"/>
+        </w:rPr>
+        <w:t>Await</w:t>
+      </w:r>
+      <w:proofErr w:type="spellEnd"/>
+      <w:r>
+        <w:rPr>
+          <w:rFonts w:ascii="Courier New" w:hAnsi="Courier New" w:cs="Courier New"/>
+        </w:rPr>
+        <w:t>(</w:t>
+      </w:r>
+      <w:proofErr w:type="spellStart"/>
+      <w:r>
+        <w:rPr>
+          <w:rFonts w:ascii="Courier New" w:hAnsi="Courier New" w:cs="Courier New"/>
+        </w:rPr>
+        <w:t>this.invoke</w:t>
+      </w:r>
+      <w:proofErr w:type="spellEnd"/>
+      <w:r>
+        <w:rPr>
+          <w:rFonts w:ascii="Courier New" w:hAnsi="Courier New" w:cs="Courier New"/>
+        </w:rPr>
+        <w:t>("</w:t>
+      </w:r>
+      <w:proofErr w:type="spellStart"/>
+      <w:r>
+        <w:rPr>
+          <w:rFonts w:ascii="Courier New" w:hAnsi="Courier New" w:cs="Courier New"/>
+        </w:rPr>
+        <w:t>consumeOne</w:t>
+      </w:r>
+      <w:proofErr w:type="spellEnd"/>
+      <w:r>
+        <w:rPr>
+          <w:rFonts w:ascii="Courier New" w:hAnsi="Courier New" w:cs="Courier New"/>
+        </w:rPr>
+        <w:t xml:space="preserve">", </w:t>
+      </w:r>
+      <w:proofErr w:type="spellStart"/>
+      <w:r>
+        <w:rPr>
+          <w:rFonts w:ascii="Courier New" w:hAnsi="Courier New" w:cs="Courier New"/>
+        </w:rPr>
+        <w:t>buf</w:t>
+      </w:r>
+      <w:proofErr w:type="spellEnd"/>
+      <w:r>
+        <w:rPr>
+          <w:rFonts w:ascii="Courier New" w:hAnsi="Courier New" w:cs="Courier New"/>
+        </w:rPr>
+        <w:t>));</w:t>
+      </w:r>
+    </w:p>
+    <w:p>
+      <w:pPr>
+        <w:rPr>
+          <w:rFonts w:ascii="Courier New" w:hAnsi="Courier New" w:cs="Courier New"/>
+        </w:rPr>
+      </w:pPr>
+      <w:r>
+        <w:rPr>
+          <w:rFonts w:ascii="Courier New" w:hAnsi="Courier New" w:cs="Courier New"/>
+        </w:rPr>
+        <w:t xml:space="preserve">      </w:t>
+      </w:r>
+      <w:proofErr w:type="spellStart"/>
+      <w:proofErr w:type="gramStart"/>
+      <w:r>
+        <w:rPr>
+          <w:rFonts w:ascii="Courier New" w:hAnsi="Courier New" w:cs="Courier New"/>
+        </w:rPr>
+        <w:t>System.out.println</w:t>
+      </w:r>
+      <w:proofErr w:type="spellEnd"/>
+      <w:r>
+        <w:rPr>
+          <w:rFonts w:ascii="Courier New" w:hAnsi="Courier New" w:cs="Courier New"/>
+        </w:rPr>
+        <w:t>(</w:t>
+      </w:r>
+      <w:proofErr w:type="gramEnd"/>
+      <w:r>
+        <w:rPr>
+          <w:rFonts w:ascii="Courier New" w:hAnsi="Courier New" w:cs="Courier New"/>
+        </w:rPr>
+        <w:t>item);</w:t>
       </w:r>
     </w:p>
     <w:p>
@@ -825,17 +2102,44 @@
     </w:p>
     <w:p/>
     <w:p>
-      <w:r>
-        <w:rPr>
-          <w:rFonts w:ascii="Courier New" w:hAnsi="Courier New" w:cs="Courier New"/>
-        </w:rPr>
-        <w:t>return (Item)buf.invoke("remove").get();</w:t>
+      <w:proofErr w:type="gramStart"/>
+      <w:r>
+        <w:rPr>
+          <w:rFonts w:ascii="Courier New" w:hAnsi="Courier New" w:cs="Courier New"/>
+        </w:rPr>
+        <w:t>return</w:t>
+      </w:r>
+      <w:proofErr w:type="gramEnd"/>
+      <w:r>
+        <w:rPr>
+          <w:rFonts w:ascii="Courier New" w:hAnsi="Courier New" w:cs="Courier New"/>
+        </w:rPr>
+        <w:t xml:space="preserve"> (Item)</w:t>
+      </w:r>
+      <w:proofErr w:type="spellStart"/>
+      <w:r>
+        <w:rPr>
+          <w:rFonts w:ascii="Courier New" w:hAnsi="Courier New" w:cs="Courier New"/>
+        </w:rPr>
+        <w:t>buf.invoke</w:t>
+      </w:r>
+      <w:proofErr w:type="spellEnd"/>
+      <w:r>
+        <w:rPr>
+          <w:rFonts w:ascii="Courier New" w:hAnsi="Courier New" w:cs="Courier New"/>
+        </w:rPr>
+        <w:t>("remove").get();</w:t>
       </w:r>
     </w:p>
     <w:p/>
     <w:p>
-      <w:r>
-        <w:t xml:space="preserve">is  a combination of two steps into one. Here we show the equivalent code that makes the presence of a future with an asynchronous call </w:t>
+      <w:proofErr w:type="gramStart"/>
+      <w:r>
+        <w:t>is</w:t>
+      </w:r>
+      <w:proofErr w:type="gramEnd"/>
+      <w:r>
+        <w:t xml:space="preserve">  a combination of two steps into one. Here we show the equivalent code that makes the presence of a future with an asynchronous call </w:t>
       </w:r>
       <w:r>
         <w:t xml:space="preserve">more </w:t>
@@ -855,7 +2159,43 @@
         <w:rPr>
           <w:rFonts w:ascii="Courier New" w:hAnsi="Courier New" w:cs="Courier New"/>
         </w:rPr>
-        <w:t>Future fut = buf.invoke("remove");</w:t>
+        <w:t xml:space="preserve">Future </w:t>
+      </w:r>
+      <w:proofErr w:type="spellStart"/>
+      <w:r>
+        <w:rPr>
+          <w:rFonts w:ascii="Courier New" w:hAnsi="Courier New" w:cs="Courier New"/>
+        </w:rPr>
+        <w:t>fut</w:t>
+      </w:r>
+      <w:proofErr w:type="spellEnd"/>
+      <w:r>
+        <w:rPr>
+          <w:rFonts w:ascii="Courier New" w:hAnsi="Courier New" w:cs="Courier New"/>
+        </w:rPr>
+        <w:t xml:space="preserve"> = </w:t>
+      </w:r>
+      <w:proofErr w:type="spellStart"/>
+      <w:proofErr w:type="gramStart"/>
+      <w:r>
+        <w:rPr>
+          <w:rFonts w:ascii="Courier New" w:hAnsi="Courier New" w:cs="Courier New"/>
+        </w:rPr>
+        <w:t>buf.invoke</w:t>
+      </w:r>
+      <w:proofErr w:type="spellEnd"/>
+      <w:r>
+        <w:rPr>
+          <w:rFonts w:ascii="Courier New" w:hAnsi="Courier New" w:cs="Courier New"/>
+        </w:rPr>
+        <w:t>(</w:t>
+      </w:r>
+      <w:proofErr w:type="gramEnd"/>
+      <w:r>
+        <w:rPr>
+          <w:rFonts w:ascii="Courier New" w:hAnsi="Courier New" w:cs="Courier New"/>
+        </w:rPr>
+        <w:t>"remove");</w:t>
       </w:r>
     </w:p>
     <w:p>
@@ -881,16 +2221,39 @@
         <w:rPr>
           <w:rFonts w:ascii="Courier New" w:hAnsi="Courier New" w:cs="Courier New"/>
         </w:rPr>
-        <w:t>// removed from the buffer.</w:t>
-      </w:r>
-    </w:p>
-    <w:p>
-      <w:r>
-        <w:rPr>
-          <w:rFonts w:ascii="Courier New" w:hAnsi="Courier New" w:cs="Courier New"/>
-        </w:rPr>
-        <w:t xml:space="preserve">return (Item) </w:t>
-      </w:r>
+        <w:t xml:space="preserve">// </w:t>
+      </w:r>
+      <w:proofErr w:type="gramStart"/>
+      <w:r>
+        <w:rPr>
+          <w:rFonts w:ascii="Courier New" w:hAnsi="Courier New" w:cs="Courier New"/>
+        </w:rPr>
+        <w:t>removed</w:t>
+      </w:r>
+      <w:proofErr w:type="gramEnd"/>
+      <w:r>
+        <w:rPr>
+          <w:rFonts w:ascii="Courier New" w:hAnsi="Courier New" w:cs="Courier New"/>
+        </w:rPr>
+        <w:t xml:space="preserve"> from the buffer.</w:t>
+      </w:r>
+    </w:p>
+    <w:p>
+      <w:proofErr w:type="gramStart"/>
+      <w:r>
+        <w:rPr>
+          <w:rFonts w:ascii="Courier New" w:hAnsi="Courier New" w:cs="Courier New"/>
+        </w:rPr>
+        <w:t>return</w:t>
+      </w:r>
+      <w:proofErr w:type="gramEnd"/>
+      <w:r>
+        <w:rPr>
+          <w:rFonts w:ascii="Courier New" w:hAnsi="Courier New" w:cs="Courier New"/>
+        </w:rPr>
+        <w:t xml:space="preserve"> (Item) </w:t>
+      </w:r>
+      <w:proofErr w:type="spellStart"/>
       <w:r>
         <w:rPr>
           <w:rFonts w:ascii="Courier New" w:hAnsi="Courier New" w:cs="Courier New"/>
@@ -901,7 +2264,14 @@
         <w:rPr>
           <w:rFonts w:ascii="Courier New" w:hAnsi="Courier New" w:cs="Courier New"/>
         </w:rPr>
-        <w:t>get();</w:t>
+        <w:t>get</w:t>
+      </w:r>
+      <w:proofErr w:type="spellEnd"/>
+      <w:r>
+        <w:rPr>
+          <w:rFonts w:ascii="Courier New" w:hAnsi="Courier New" w:cs="Courier New"/>
+        </w:rPr>
+        <w:t>();</w:t>
       </w:r>
     </w:p>
     <w:p/>
@@ -910,19 +2280,18 @@
         <w:t>Here is a producer for the bounded buffer.</w:t>
       </w:r>
       <w:r>
-        <w:t xml:space="preserve"> When making </w:t>
-      </w:r>
-      <w:r>
-        <w:t xml:space="preserve">non-blocking </w:t>
-      </w:r>
-      <w:r>
-        <w:t>synchronous</w:t>
+        <w:t xml:space="preserve"> When making synchronous</w:t>
       </w:r>
       <w:r>
         <w:t xml:space="preserve"> </w:t>
       </w:r>
-      <w:r>
-        <w:t>self calls, it is more efficient to use the normal Java method invocation syntax. So in this example, the line</w:t>
+      <w:proofErr w:type="gramStart"/>
+      <w:r>
+        <w:t>self calls</w:t>
+      </w:r>
+      <w:proofErr w:type="gramEnd"/>
+      <w:r>
+        <w:t>, it is more efficient to use the normal Java method invocation syntax. So in this example, the line</w:t>
       </w:r>
     </w:p>
     <w:p/>
@@ -932,23 +2301,98 @@
           <w:rFonts w:ascii="Courier New" w:hAnsi="Courier New" w:cs="Courier New"/>
         </w:rPr>
       </w:pPr>
-      <w:r>
-        <w:rPr>
-          <w:rFonts w:ascii="Courier New" w:hAnsi="Courier New" w:cs="Courier New"/>
-        </w:rPr>
-        <w:t>item = (Item)creoleAwait(this.invoke("consumeOne", buf));</w:t>
-      </w:r>
-    </w:p>
-    <w:p>
-      <w:pPr>
-        <w:rPr>
-          <w:rFonts w:ascii="Courier New" w:hAnsi="Courier New" w:cs="Courier New"/>
-        </w:rPr>
-      </w:pPr>
-    </w:p>
-    <w:p>
-      <w:r>
-        <w:t>can be</w:t>
+      <w:proofErr w:type="gramStart"/>
+      <w:r>
+        <w:rPr>
+          <w:rFonts w:ascii="Courier New" w:hAnsi="Courier New" w:cs="Courier New"/>
+        </w:rPr>
+        <w:t>item</w:t>
+      </w:r>
+      <w:proofErr w:type="gramEnd"/>
+      <w:r>
+        <w:rPr>
+          <w:rFonts w:ascii="Courier New" w:hAnsi="Courier New" w:cs="Courier New"/>
+        </w:rPr>
+        <w:t xml:space="preserve"> = (Item)</w:t>
+      </w:r>
+      <w:proofErr w:type="spellStart"/>
+      <w:r>
+        <w:rPr>
+          <w:rFonts w:ascii="Courier New" w:hAnsi="Courier New" w:cs="Courier New"/>
+        </w:rPr>
+        <w:t>Creol</w:t>
+      </w:r>
+      <w:r>
+        <w:rPr>
+          <w:rFonts w:ascii="Courier New" w:hAnsi="Courier New" w:cs="Courier New"/>
+        </w:rPr>
+        <w:t>Await</w:t>
+      </w:r>
+      <w:proofErr w:type="spellEnd"/>
+      <w:r>
+        <w:rPr>
+          <w:rFonts w:ascii="Courier New" w:hAnsi="Courier New" w:cs="Courier New"/>
+        </w:rPr>
+        <w:t>(</w:t>
+      </w:r>
+      <w:proofErr w:type="spellStart"/>
+      <w:r>
+        <w:rPr>
+          <w:rFonts w:ascii="Courier New" w:hAnsi="Courier New" w:cs="Courier New"/>
+        </w:rPr>
+        <w:t>this.invoke</w:t>
+      </w:r>
+      <w:proofErr w:type="spellEnd"/>
+      <w:r>
+        <w:rPr>
+          <w:rFonts w:ascii="Courier New" w:hAnsi="Courier New" w:cs="Courier New"/>
+        </w:rPr>
+        <w:t>("</w:t>
+      </w:r>
+      <w:proofErr w:type="spellStart"/>
+      <w:r>
+        <w:rPr>
+          <w:rFonts w:ascii="Courier New" w:hAnsi="Courier New" w:cs="Courier New"/>
+        </w:rPr>
+        <w:t>consumeOne</w:t>
+      </w:r>
+      <w:proofErr w:type="spellEnd"/>
+      <w:r>
+        <w:rPr>
+          <w:rFonts w:ascii="Courier New" w:hAnsi="Courier New" w:cs="Courier New"/>
+        </w:rPr>
+        <w:t xml:space="preserve">", </w:t>
+      </w:r>
+      <w:proofErr w:type="spellStart"/>
+      <w:r>
+        <w:rPr>
+          <w:rFonts w:ascii="Courier New" w:hAnsi="Courier New" w:cs="Courier New"/>
+        </w:rPr>
+        <w:t>buf</w:t>
+      </w:r>
+      <w:proofErr w:type="spellEnd"/>
+      <w:r>
+        <w:rPr>
+          <w:rFonts w:ascii="Courier New" w:hAnsi="Courier New" w:cs="Courier New"/>
+        </w:rPr>
+        <w:t>));</w:t>
+      </w:r>
+    </w:p>
+    <w:p>
+      <w:pPr>
+        <w:rPr>
+          <w:rFonts w:ascii="Courier New" w:hAnsi="Courier New" w:cs="Courier New"/>
+        </w:rPr>
+      </w:pPr>
+    </w:p>
+    <w:p>
+      <w:proofErr w:type="gramStart"/>
+      <w:r>
+        <w:t>can</w:t>
+      </w:r>
+      <w:proofErr w:type="gramEnd"/>
+      <w:r>
+        <w:t xml:space="preserve"> be</w:t>
       </w:r>
       <w:r>
         <w:t xml:space="preserve"> written simply as</w:t>
@@ -967,23 +2411,75 @@
           <w:rFonts w:ascii="Courier New" w:hAnsi="Courier New" w:cs="Courier New"/>
         </w:rPr>
       </w:pPr>
-      <w:r>
-        <w:rPr>
-          <w:rFonts w:ascii="Courier New" w:hAnsi="Courier New" w:cs="Courier New"/>
-        </w:rPr>
-        <w:t>item = consumeOne(buf);</w:t>
+      <w:proofErr w:type="gramStart"/>
+      <w:r>
+        <w:rPr>
+          <w:rFonts w:ascii="Courier New" w:hAnsi="Courier New" w:cs="Courier New"/>
+        </w:rPr>
+        <w:t>item</w:t>
+      </w:r>
+      <w:proofErr w:type="gramEnd"/>
+      <w:r>
+        <w:rPr>
+          <w:rFonts w:ascii="Courier New" w:hAnsi="Courier New" w:cs="Courier New"/>
+        </w:rPr>
+        <w:t xml:space="preserve"> = </w:t>
+      </w:r>
+      <w:proofErr w:type="spellStart"/>
+      <w:r>
+        <w:rPr>
+          <w:rFonts w:ascii="Courier New" w:hAnsi="Courier New" w:cs="Courier New"/>
+        </w:rPr>
+        <w:t>consumeOne</w:t>
+      </w:r>
+      <w:proofErr w:type="spellEnd"/>
+      <w:r>
+        <w:rPr>
+          <w:rFonts w:ascii="Courier New" w:hAnsi="Courier New" w:cs="Courier New"/>
+        </w:rPr>
+        <w:t>(</w:t>
+      </w:r>
+      <w:proofErr w:type="spellStart"/>
+      <w:r>
+        <w:rPr>
+          <w:rFonts w:ascii="Courier New" w:hAnsi="Courier New" w:cs="Courier New"/>
+        </w:rPr>
+        <w:t>buf</w:t>
+      </w:r>
+      <w:proofErr w:type="spellEnd"/>
+      <w:r>
+        <w:rPr>
+          <w:rFonts w:ascii="Courier New" w:hAnsi="Courier New" w:cs="Courier New"/>
+        </w:rPr>
+        <w:t>);</w:t>
       </w:r>
     </w:p>
     <w:p/>
     <w:p>
       <w:r>
-        <w:t xml:space="preserve">It would not be appropriate to make this substitution when making synchronous calls on other creole objects.  In the future we propose to provide a static checker that </w:t>
+        <w:t xml:space="preserve">It would not be appropriate to make this substitution when making synchronous calls on other </w:t>
+      </w:r>
+      <w:proofErr w:type="spellStart"/>
+      <w:r>
+        <w:t>Creol</w:t>
+      </w:r>
+      <w:proofErr w:type="spellEnd"/>
+      <w:r>
+        <w:t xml:space="preserve"> objects.  In the future we propose to provide a static checker that </w:t>
       </w:r>
       <w:r>
         <w:t>will</w:t>
       </w:r>
       <w:r>
-        <w:t xml:space="preserve"> generate an error if any non-self calls are made on creole object methods using conventional Java method calling syntax.</w:t>
+        <w:t xml:space="preserve"> generate an error if any non-self calls are made on </w:t>
+      </w:r>
+      <w:proofErr w:type="spellStart"/>
+      <w:r>
+        <w:t>Creol</w:t>
+      </w:r>
+      <w:proofErr w:type="spellEnd"/>
+      <w:r>
+        <w:t xml:space="preserve"> object methods using conventional Java method calling syntax.</w:t>
       </w:r>
     </w:p>
     <w:p/>
@@ -1002,57 +2498,151 @@
           <w:rFonts w:ascii="Courier New" w:hAnsi="Courier New" w:cs="Courier New"/>
         </w:rPr>
       </w:pPr>
-      <w:r>
-        <w:rPr>
-          <w:rFonts w:ascii="Courier New" w:hAnsi="Courier New" w:cs="Courier New"/>
-        </w:rPr>
-        <w:t>import creole.*;</w:t>
-      </w:r>
-    </w:p>
-    <w:p>
-      <w:pPr>
-        <w:rPr>
-          <w:rFonts w:ascii="Courier New" w:hAnsi="Courier New" w:cs="Courier New"/>
-        </w:rPr>
-      </w:pPr>
-    </w:p>
-    <w:p>
-      <w:pPr>
-        <w:rPr>
-          <w:rFonts w:ascii="Courier New" w:hAnsi="Courier New" w:cs="Courier New"/>
-        </w:rPr>
-      </w:pPr>
-      <w:r>
-        <w:rPr>
-          <w:rFonts w:ascii="Courier New" w:hAnsi="Courier New" w:cs="Courier New"/>
-        </w:rPr>
-        <w:t>public class Producer extends CreoleObject {</w:t>
-      </w:r>
-    </w:p>
-    <w:p>
-      <w:pPr>
-        <w:rPr>
-          <w:rFonts w:ascii="Courier New" w:hAnsi="Courier New" w:cs="Courier New"/>
-        </w:rPr>
-      </w:pPr>
-      <w:r>
-        <w:rPr>
-          <w:rFonts w:ascii="Courier New" w:hAnsi="Courier New" w:cs="Courier New"/>
-        </w:rPr>
-        <w:t xml:space="preserve">  int num;</w:t>
-      </w:r>
-    </w:p>
-    <w:p>
-      <w:pPr>
-        <w:rPr>
-          <w:rFonts w:ascii="Courier New" w:hAnsi="Courier New" w:cs="Courier New"/>
-        </w:rPr>
-      </w:pPr>
-      <w:r>
-        <w:rPr>
-          <w:rFonts w:ascii="Courier New" w:hAnsi="Courier New" w:cs="Courier New"/>
-        </w:rPr>
-        <w:t xml:space="preserve">  public </w:t>
+      <w:proofErr w:type="gramStart"/>
+      <w:r>
+        <w:rPr>
+          <w:rFonts w:ascii="Courier New" w:hAnsi="Courier New" w:cs="Courier New"/>
+        </w:rPr>
+        <w:t>import</w:t>
+      </w:r>
+      <w:proofErr w:type="gramEnd"/>
+      <w:r>
+        <w:rPr>
+          <w:rFonts w:ascii="Courier New" w:hAnsi="Courier New" w:cs="Courier New"/>
+        </w:rPr>
+        <w:t xml:space="preserve"> </w:t>
+      </w:r>
+      <w:proofErr w:type="spellStart"/>
+      <w:r>
+        <w:rPr>
+          <w:rFonts w:ascii="Courier New" w:hAnsi="Courier New" w:cs="Courier New"/>
+        </w:rPr>
+        <w:t>Creol</w:t>
+      </w:r>
+      <w:proofErr w:type="spellEnd"/>
+      <w:r>
+        <w:rPr>
+          <w:rFonts w:ascii="Courier New" w:hAnsi="Courier New" w:cs="Courier New"/>
+        </w:rPr>
+        <w:t>.*;</w:t>
+      </w:r>
+    </w:p>
+    <w:p>
+      <w:pPr>
+        <w:rPr>
+          <w:rFonts w:ascii="Courier New" w:hAnsi="Courier New" w:cs="Courier New"/>
+        </w:rPr>
+      </w:pPr>
+    </w:p>
+    <w:p>
+      <w:pPr>
+        <w:rPr>
+          <w:rFonts w:ascii="Courier New" w:hAnsi="Courier New" w:cs="Courier New"/>
+        </w:rPr>
+      </w:pPr>
+      <w:proofErr w:type="gramStart"/>
+      <w:r>
+        <w:rPr>
+          <w:rFonts w:ascii="Courier New" w:hAnsi="Courier New" w:cs="Courier New"/>
+        </w:rPr>
+        <w:t>public</w:t>
+      </w:r>
+      <w:proofErr w:type="gramEnd"/>
+      <w:r>
+        <w:rPr>
+          <w:rFonts w:ascii="Courier New" w:hAnsi="Courier New" w:cs="Courier New"/>
+        </w:rPr>
+        <w:t xml:space="preserve"> class Producer extends </w:t>
+      </w:r>
+      <w:proofErr w:type="spellStart"/>
+      <w:r>
+        <w:rPr>
+          <w:rFonts w:ascii="Courier New" w:hAnsi="Courier New" w:cs="Courier New"/>
+        </w:rPr>
+        <w:t>Creol</w:t>
+      </w:r>
+      <w:r>
+        <w:rPr>
+          <w:rFonts w:ascii="Courier New" w:hAnsi="Courier New" w:cs="Courier New"/>
+        </w:rPr>
+        <w:t>Object</w:t>
+      </w:r>
+      <w:proofErr w:type="spellEnd"/>
+      <w:r>
+        <w:rPr>
+          <w:rFonts w:ascii="Courier New" w:hAnsi="Courier New" w:cs="Courier New"/>
+        </w:rPr>
+        <w:t xml:space="preserve"> {</w:t>
+      </w:r>
+    </w:p>
+    <w:p>
+      <w:pPr>
+        <w:rPr>
+          <w:rFonts w:ascii="Courier New" w:hAnsi="Courier New" w:cs="Courier New"/>
+        </w:rPr>
+      </w:pPr>
+      <w:r>
+        <w:rPr>
+          <w:rFonts w:ascii="Courier New" w:hAnsi="Courier New" w:cs="Courier New"/>
+        </w:rPr>
+        <w:t xml:space="preserve">  </w:t>
+      </w:r>
+      <w:proofErr w:type="spellStart"/>
+      <w:proofErr w:type="gramStart"/>
+      <w:r>
+        <w:rPr>
+          <w:rFonts w:ascii="Courier New" w:hAnsi="Courier New" w:cs="Courier New"/>
+        </w:rPr>
+        <w:t>int</w:t>
+      </w:r>
+      <w:proofErr w:type="spellEnd"/>
+      <w:proofErr w:type="gramEnd"/>
+      <w:r>
+        <w:rPr>
+          <w:rFonts w:ascii="Courier New" w:hAnsi="Courier New" w:cs="Courier New"/>
+        </w:rPr>
+        <w:t xml:space="preserve"> </w:t>
+      </w:r>
+      <w:proofErr w:type="spellStart"/>
+      <w:r>
+        <w:rPr>
+          <w:rFonts w:ascii="Courier New" w:hAnsi="Courier New" w:cs="Courier New"/>
+        </w:rPr>
+        <w:t>num</w:t>
+      </w:r>
+      <w:proofErr w:type="spellEnd"/>
+      <w:r>
+        <w:rPr>
+          <w:rFonts w:ascii="Courier New" w:hAnsi="Courier New" w:cs="Courier New"/>
+        </w:rPr>
+        <w:t>;</w:t>
+      </w:r>
+    </w:p>
+    <w:p>
+      <w:pPr>
+        <w:rPr>
+          <w:rFonts w:ascii="Courier New" w:hAnsi="Courier New" w:cs="Courier New"/>
+        </w:rPr>
+      </w:pPr>
+      <w:r>
+        <w:rPr>
+          <w:rFonts w:ascii="Courier New" w:hAnsi="Courier New" w:cs="Courier New"/>
+        </w:rPr>
+        <w:t xml:space="preserve">  </w:t>
+      </w:r>
+      <w:proofErr w:type="gramStart"/>
+      <w:r>
+        <w:rPr>
+          <w:rFonts w:ascii="Courier New" w:hAnsi="Courier New" w:cs="Courier New"/>
+        </w:rPr>
+        <w:t>public</w:t>
+      </w:r>
+      <w:proofErr w:type="gramEnd"/>
+      <w:r>
+        <w:rPr>
+          <w:rFonts w:ascii="Courier New" w:hAnsi="Courier New" w:cs="Courier New"/>
+        </w:rPr>
+        <w:t xml:space="preserve"> </w:t>
       </w:r>
       <w:r>
         <w:rPr>
@@ -1064,7 +2654,49 @@
         <w:rPr>
           <w:rFonts w:ascii="Courier New" w:hAnsi="Courier New" w:cs="Courier New"/>
         </w:rPr>
-        <w:t xml:space="preserve"> produceOne(BoundedBuffer buf) {</w:t>
+        <w:t xml:space="preserve"> </w:t>
+      </w:r>
+      <w:proofErr w:type="spellStart"/>
+      <w:r>
+        <w:rPr>
+          <w:rFonts w:ascii="Courier New" w:hAnsi="Courier New" w:cs="Courier New"/>
+        </w:rPr>
+        <w:t>produceOne</w:t>
+      </w:r>
+      <w:proofErr w:type="spellEnd"/>
+      <w:r>
+        <w:rPr>
+          <w:rFonts w:ascii="Courier New" w:hAnsi="Courier New" w:cs="Courier New"/>
+        </w:rPr>
+        <w:t>(</w:t>
+      </w:r>
+      <w:proofErr w:type="spellStart"/>
+      <w:r>
+        <w:rPr>
+          <w:rFonts w:ascii="Courier New" w:hAnsi="Courier New" w:cs="Courier New"/>
+        </w:rPr>
+        <w:t>BoundedBuffer</w:t>
+      </w:r>
+      <w:proofErr w:type="spellEnd"/>
+      <w:r>
+        <w:rPr>
+          <w:rFonts w:ascii="Courier New" w:hAnsi="Courier New" w:cs="Courier New"/>
+        </w:rPr>
+        <w:t xml:space="preserve"> </w:t>
+      </w:r>
+      <w:proofErr w:type="spellStart"/>
+      <w:r>
+        <w:rPr>
+          <w:rFonts w:ascii="Courier New" w:hAnsi="Courier New" w:cs="Courier New"/>
+        </w:rPr>
+        <w:t>buf</w:t>
+      </w:r>
+      <w:proofErr w:type="spellEnd"/>
+      <w:r>
+        <w:rPr>
+          <w:rFonts w:ascii="Courier New" w:hAnsi="Courier New" w:cs="Courier New"/>
+        </w:rPr>
+        <w:t>) {</w:t>
       </w:r>
     </w:p>
     <w:p>
@@ -1079,11 +2711,49 @@
         </w:rPr>
         <w:t xml:space="preserve">    </w:t>
       </w:r>
-      <w:r>
-        <w:rPr>
-          <w:rFonts w:ascii="Courier New" w:hAnsi="Courier New" w:cs="Courier New"/>
-        </w:rPr>
-        <w:t xml:space="preserve">buf.invoke("insert",new Item(++num)).get(); </w:t>
+      <w:proofErr w:type="spellStart"/>
+      <w:proofErr w:type="gramStart"/>
+      <w:r>
+        <w:rPr>
+          <w:rFonts w:ascii="Courier New" w:hAnsi="Courier New" w:cs="Courier New"/>
+        </w:rPr>
+        <w:t>buf.invoke</w:t>
+      </w:r>
+      <w:proofErr w:type="spellEnd"/>
+      <w:proofErr w:type="gramEnd"/>
+      <w:r>
+        <w:rPr>
+          <w:rFonts w:ascii="Courier New" w:hAnsi="Courier New" w:cs="Courier New"/>
+        </w:rPr>
+        <w:t>("</w:t>
+      </w:r>
+      <w:proofErr w:type="spellStart"/>
+      <w:r>
+        <w:rPr>
+          <w:rFonts w:ascii="Courier New" w:hAnsi="Courier New" w:cs="Courier New"/>
+        </w:rPr>
+        <w:t>insert",new</w:t>
+      </w:r>
+      <w:proofErr w:type="spellEnd"/>
+      <w:r>
+        <w:rPr>
+          <w:rFonts w:ascii="Courier New" w:hAnsi="Courier New" w:cs="Courier New"/>
+        </w:rPr>
+        <w:t xml:space="preserve"> Item(++</w:t>
+      </w:r>
+      <w:proofErr w:type="spellStart"/>
+      <w:r>
+        <w:rPr>
+          <w:rFonts w:ascii="Courier New" w:hAnsi="Courier New" w:cs="Courier New"/>
+        </w:rPr>
+        <w:t>num</w:t>
+      </w:r>
+      <w:proofErr w:type="spellEnd"/>
+      <w:r>
+        <w:rPr>
+          <w:rFonts w:ascii="Courier New" w:hAnsi="Courier New" w:cs="Courier New"/>
+        </w:rPr>
+        <w:t xml:space="preserve">)).get(); </w:t>
       </w:r>
     </w:p>
     <w:p>
@@ -1109,33 +2779,63 @@
         <w:rPr>
           <w:rFonts w:ascii="Courier New" w:hAnsi="Courier New" w:cs="Courier New"/>
         </w:rPr>
-        <w:t xml:space="preserve">  public void startProducing(BoundedBuffer buf) {</w:t>
-      </w:r>
-    </w:p>
-    <w:p>
-      <w:pPr>
-        <w:rPr>
-          <w:rFonts w:ascii="Courier New" w:hAnsi="Courier New" w:cs="Courier New"/>
-        </w:rPr>
-      </w:pPr>
-      <w:r>
-        <w:rPr>
-          <w:rFonts w:ascii="Courier New" w:hAnsi="Courier New" w:cs="Courier New"/>
-        </w:rPr>
-        <w:t xml:space="preserve">    while(true) {</w:t>
-      </w:r>
-    </w:p>
-    <w:p>
-      <w:pPr>
-        <w:rPr>
-          <w:rFonts w:ascii="Courier New" w:hAnsi="Courier New" w:cs="Courier New"/>
-        </w:rPr>
-      </w:pPr>
-      <w:r>
-        <w:rPr>
-          <w:rFonts w:ascii="Courier New" w:hAnsi="Courier New" w:cs="Courier New"/>
-        </w:rPr>
-        <w:t xml:space="preserve">      creoleAwait(this.invoke("produceOne", buf)); </w:t>
+        <w:t xml:space="preserve">  </w:t>
+      </w:r>
+      <w:proofErr w:type="gramStart"/>
+      <w:r>
+        <w:rPr>
+          <w:rFonts w:ascii="Courier New" w:hAnsi="Courier New" w:cs="Courier New"/>
+        </w:rPr>
+        <w:t>public</w:t>
+      </w:r>
+      <w:proofErr w:type="gramEnd"/>
+      <w:r>
+        <w:rPr>
+          <w:rFonts w:ascii="Courier New" w:hAnsi="Courier New" w:cs="Courier New"/>
+        </w:rPr>
+        <w:t xml:space="preserve"> void </w:t>
+      </w:r>
+      <w:proofErr w:type="spellStart"/>
+      <w:r>
+        <w:rPr>
+          <w:rFonts w:ascii="Courier New" w:hAnsi="Courier New" w:cs="Courier New"/>
+        </w:rPr>
+        <w:t>startProducing</w:t>
+      </w:r>
+      <w:proofErr w:type="spellEnd"/>
+      <w:r>
+        <w:rPr>
+          <w:rFonts w:ascii="Courier New" w:hAnsi="Courier New" w:cs="Courier New"/>
+        </w:rPr>
+        <w:t>(</w:t>
+      </w:r>
+      <w:proofErr w:type="spellStart"/>
+      <w:r>
+        <w:rPr>
+          <w:rFonts w:ascii="Courier New" w:hAnsi="Courier New" w:cs="Courier New"/>
+        </w:rPr>
+        <w:t>BoundedBuffer</w:t>
+      </w:r>
+      <w:proofErr w:type="spellEnd"/>
+      <w:r>
+        <w:rPr>
+          <w:rFonts w:ascii="Courier New" w:hAnsi="Courier New" w:cs="Courier New"/>
+        </w:rPr>
+        <w:t xml:space="preserve"> </w:t>
+      </w:r>
+      <w:proofErr w:type="spellStart"/>
+      <w:r>
+        <w:rPr>
+          <w:rFonts w:ascii="Courier New" w:hAnsi="Courier New" w:cs="Courier New"/>
+        </w:rPr>
+        <w:t>buf</w:t>
+      </w:r>
+      <w:proofErr w:type="spellEnd"/>
+      <w:r>
+        <w:rPr>
+          <w:rFonts w:ascii="Courier New" w:hAnsi="Courier New" w:cs="Courier New"/>
+        </w:rPr>
+        <w:t>) {</w:t>
       </w:r>
     </w:p>
     <w:p>
@@ -1150,6 +2850,110 @@
         </w:rPr>
         <w:t xml:space="preserve">    </w:t>
       </w:r>
+      <w:proofErr w:type="gramStart"/>
+      <w:r>
+        <w:rPr>
+          <w:rFonts w:ascii="Courier New" w:hAnsi="Courier New" w:cs="Courier New"/>
+        </w:rPr>
+        <w:t>while</w:t>
+      </w:r>
+      <w:proofErr w:type="gramEnd"/>
+      <w:r>
+        <w:rPr>
+          <w:rFonts w:ascii="Courier New" w:hAnsi="Courier New" w:cs="Courier New"/>
+        </w:rPr>
+        <w:t>(true) {</w:t>
+      </w:r>
+    </w:p>
+    <w:p>
+      <w:pPr>
+        <w:rPr>
+          <w:rFonts w:ascii="Courier New" w:hAnsi="Courier New" w:cs="Courier New"/>
+        </w:rPr>
+      </w:pPr>
+      <w:r>
+        <w:rPr>
+          <w:rFonts w:ascii="Courier New" w:hAnsi="Courier New" w:cs="Courier New"/>
+        </w:rPr>
+        <w:t xml:space="preserve">      </w:t>
+      </w:r>
+      <w:proofErr w:type="spellStart"/>
+      <w:proofErr w:type="gramStart"/>
+      <w:r>
+        <w:rPr>
+          <w:rFonts w:ascii="Courier New" w:hAnsi="Courier New" w:cs="Courier New"/>
+        </w:rPr>
+        <w:t>Creol</w:t>
+      </w:r>
+      <w:r>
+        <w:rPr>
+          <w:rFonts w:ascii="Courier New" w:hAnsi="Courier New" w:cs="Courier New"/>
+        </w:rPr>
+        <w:t>Await</w:t>
+      </w:r>
+      <w:proofErr w:type="spellEnd"/>
+      <w:r>
+        <w:rPr>
+          <w:rFonts w:ascii="Courier New" w:hAnsi="Courier New" w:cs="Courier New"/>
+        </w:rPr>
+        <w:t>(</w:t>
+      </w:r>
+      <w:proofErr w:type="spellStart"/>
+      <w:proofErr w:type="gramEnd"/>
+      <w:r>
+        <w:rPr>
+          <w:rFonts w:ascii="Courier New" w:hAnsi="Courier New" w:cs="Courier New"/>
+        </w:rPr>
+        <w:t>this.invoke</w:t>
+      </w:r>
+      <w:proofErr w:type="spellEnd"/>
+      <w:r>
+        <w:rPr>
+          <w:rFonts w:ascii="Courier New" w:hAnsi="Courier New" w:cs="Courier New"/>
+        </w:rPr>
+        <w:t>("</w:t>
+      </w:r>
+      <w:proofErr w:type="spellStart"/>
+      <w:r>
+        <w:rPr>
+          <w:rFonts w:ascii="Courier New" w:hAnsi="Courier New" w:cs="Courier New"/>
+        </w:rPr>
+        <w:t>produceOne</w:t>
+      </w:r>
+      <w:proofErr w:type="spellEnd"/>
+      <w:r>
+        <w:rPr>
+          <w:rFonts w:ascii="Courier New" w:hAnsi="Courier New" w:cs="Courier New"/>
+        </w:rPr>
+        <w:t xml:space="preserve">", </w:t>
+      </w:r>
+      <w:proofErr w:type="spellStart"/>
+      <w:r>
+        <w:rPr>
+          <w:rFonts w:ascii="Courier New" w:hAnsi="Courier New" w:cs="Courier New"/>
+        </w:rPr>
+        <w:t>buf</w:t>
+      </w:r>
+      <w:proofErr w:type="spellEnd"/>
+      <w:r>
+        <w:rPr>
+          <w:rFonts w:ascii="Courier New" w:hAnsi="Courier New" w:cs="Courier New"/>
+        </w:rPr>
+        <w:t xml:space="preserve">)); </w:t>
+      </w:r>
+    </w:p>
+    <w:p>
+      <w:pPr>
+        <w:rPr>
+          <w:rFonts w:ascii="Courier New" w:hAnsi="Courier New" w:cs="Courier New"/>
+        </w:rPr>
+      </w:pPr>
+      <w:r>
+        <w:rPr>
+          <w:rFonts w:ascii="Courier New" w:hAnsi="Courier New" w:cs="Courier New"/>
+        </w:rPr>
+        <w:t xml:space="preserve">    </w:t>
+      </w:r>
       <w:r>
         <w:rPr>
           <w:rFonts w:ascii="Courier New" w:hAnsi="Courier New" w:cs="Courier New"/>
@@ -1202,11 +3006,49 @@
           <w:rFonts w:ascii="Courier New" w:hAnsi="Courier New" w:cs="Courier New"/>
         </w:rPr>
       </w:pPr>
-      <w:r>
-        <w:rPr>
-          <w:rFonts w:ascii="Courier New" w:hAnsi="Courier New" w:cs="Courier New"/>
-        </w:rPr>
-        <w:t>buf.invoke("insert",new Item(++num)).get();</w:t>
+      <w:proofErr w:type="spellStart"/>
+      <w:proofErr w:type="gramStart"/>
+      <w:r>
+        <w:rPr>
+          <w:rFonts w:ascii="Courier New" w:hAnsi="Courier New" w:cs="Courier New"/>
+        </w:rPr>
+        <w:t>buf.invoke</w:t>
+      </w:r>
+      <w:proofErr w:type="spellEnd"/>
+      <w:proofErr w:type="gramEnd"/>
+      <w:r>
+        <w:rPr>
+          <w:rFonts w:ascii="Courier New" w:hAnsi="Courier New" w:cs="Courier New"/>
+        </w:rPr>
+        <w:t>("</w:t>
+      </w:r>
+      <w:proofErr w:type="spellStart"/>
+      <w:r>
+        <w:rPr>
+          <w:rFonts w:ascii="Courier New" w:hAnsi="Courier New" w:cs="Courier New"/>
+        </w:rPr>
+        <w:t>insert",new</w:t>
+      </w:r>
+      <w:proofErr w:type="spellEnd"/>
+      <w:r>
+        <w:rPr>
+          <w:rFonts w:ascii="Courier New" w:hAnsi="Courier New" w:cs="Courier New"/>
+        </w:rPr>
+        <w:t xml:space="preserve"> Item(++</w:t>
+      </w:r>
+      <w:proofErr w:type="spellStart"/>
+      <w:r>
+        <w:rPr>
+          <w:rFonts w:ascii="Courier New" w:hAnsi="Courier New" w:cs="Courier New"/>
+        </w:rPr>
+        <w:t>num</w:t>
+      </w:r>
+      <w:proofErr w:type="spellEnd"/>
+      <w:r>
+        <w:rPr>
+          <w:rFonts w:ascii="Courier New" w:hAnsi="Courier New" w:cs="Courier New"/>
+        </w:rPr>
+        <w:t>)).get();</w:t>
       </w:r>
     </w:p>
     <w:p>
@@ -1221,13 +3063,45 @@
         <w:t xml:space="preserve">This line makes a </w:t>
       </w:r>
       <w:r>
-        <w:t xml:space="preserve">synchronous creole style call to the insert method of the bounded buffer class. That is, it waits for the insert operation to complete before continuing. It does this by attempting to examine (calling get()) the Future that is returned. </w:t>
+        <w:t xml:space="preserve">synchronous </w:t>
+      </w:r>
+      <w:proofErr w:type="spellStart"/>
+      <w:r>
+        <w:t>Creol</w:t>
+      </w:r>
+      <w:proofErr w:type="spellEnd"/>
+      <w:r>
+        <w:t xml:space="preserve"> style call to the insert method of the bounded buffer class. That is, it waits for the insert operation to complete before continuing. It does this by attempting to examine (calling </w:t>
+      </w:r>
+      <w:proofErr w:type="gramStart"/>
+      <w:r>
+        <w:t>get(</w:t>
+      </w:r>
+      <w:proofErr w:type="gramEnd"/>
+      <w:r>
+        <w:t xml:space="preserve">)) the Future that is returned. </w:t>
       </w:r>
     </w:p>
     <w:p/>
     <w:p>
       <w:r>
-        <w:t>And as was the case in the Consumer, we have semantically equivalent choices for making the synchronous self call. The more explicit (less efficient form) that makes it clear it is a creole style invocation would be:</w:t>
+        <w:t xml:space="preserve">And as was the case in the Consumer, we have semantically equivalent choices for making the synchronous </w:t>
+      </w:r>
+      <w:proofErr w:type="gramStart"/>
+      <w:r>
+        <w:t>self call</w:t>
+      </w:r>
+      <w:proofErr w:type="gramEnd"/>
+      <w:r>
+        <w:t xml:space="preserve">. The more explicit (less efficient form) that makes it clear it is a </w:t>
+      </w:r>
+      <w:proofErr w:type="spellStart"/>
+      <w:r>
+        <w:t>Creol</w:t>
+      </w:r>
+      <w:proofErr w:type="spellEnd"/>
+      <w:r>
+        <w:t xml:space="preserve"> style invocation would be:</w:t>
       </w:r>
     </w:p>
     <w:p/>
@@ -1241,7 +3115,71 @@
         <w:rPr>
           <w:rFonts w:ascii="Courier New" w:hAnsi="Courier New" w:cs="Courier New"/>
         </w:rPr>
-        <w:t xml:space="preserve">      creoleAwait(this.invoke("produceOne", buf)); </w:t>
+        <w:t xml:space="preserve">      </w:t>
+      </w:r>
+      <w:proofErr w:type="spellStart"/>
+      <w:proofErr w:type="gramStart"/>
+      <w:r>
+        <w:rPr>
+          <w:rFonts w:ascii="Courier New" w:hAnsi="Courier New" w:cs="Courier New"/>
+        </w:rPr>
+        <w:t>Creol</w:t>
+      </w:r>
+      <w:r>
+        <w:rPr>
+          <w:rFonts w:ascii="Courier New" w:hAnsi="Courier New" w:cs="Courier New"/>
+        </w:rPr>
+        <w:t>Await</w:t>
+      </w:r>
+      <w:proofErr w:type="spellEnd"/>
+      <w:r>
+        <w:rPr>
+          <w:rFonts w:ascii="Courier New" w:hAnsi="Courier New" w:cs="Courier New"/>
+        </w:rPr>
+        <w:t>(</w:t>
+      </w:r>
+      <w:proofErr w:type="spellStart"/>
+      <w:proofErr w:type="gramEnd"/>
+      <w:r>
+        <w:rPr>
+          <w:rFonts w:ascii="Courier New" w:hAnsi="Courier New" w:cs="Courier New"/>
+        </w:rPr>
+        <w:t>this.invoke</w:t>
+      </w:r>
+      <w:proofErr w:type="spellEnd"/>
+      <w:r>
+        <w:rPr>
+          <w:rFonts w:ascii="Courier New" w:hAnsi="Courier New" w:cs="Courier New"/>
+        </w:rPr>
+        <w:t>("</w:t>
+      </w:r>
+      <w:proofErr w:type="spellStart"/>
+      <w:r>
+        <w:rPr>
+          <w:rFonts w:ascii="Courier New" w:hAnsi="Courier New" w:cs="Courier New"/>
+        </w:rPr>
+        <w:t>produceOne</w:t>
+      </w:r>
+      <w:proofErr w:type="spellEnd"/>
+      <w:r>
+        <w:rPr>
+          <w:rFonts w:ascii="Courier New" w:hAnsi="Courier New" w:cs="Courier New"/>
+        </w:rPr>
+        <w:t xml:space="preserve">", </w:t>
+      </w:r>
+      <w:proofErr w:type="spellStart"/>
+      <w:r>
+        <w:rPr>
+          <w:rFonts w:ascii="Courier New" w:hAnsi="Courier New" w:cs="Courier New"/>
+        </w:rPr>
+        <w:t>buf</w:t>
+      </w:r>
+      <w:proofErr w:type="spellEnd"/>
+      <w:r>
+        <w:rPr>
+          <w:rFonts w:ascii="Courier New" w:hAnsi="Courier New" w:cs="Courier New"/>
+        </w:rPr>
+        <w:t xml:space="preserve">)); </w:t>
       </w:r>
     </w:p>
     <w:p>
@@ -1270,13 +3208,51 @@
         <w:rPr>
           <w:rFonts w:ascii="Courier New" w:hAnsi="Courier New" w:cs="Courier New"/>
         </w:rPr>
-        <w:t xml:space="preserve">      this.produceOne(buf);</w:t>
+        <w:t xml:space="preserve">      </w:t>
+      </w:r>
+      <w:proofErr w:type="spellStart"/>
+      <w:proofErr w:type="gramStart"/>
+      <w:r>
+        <w:rPr>
+          <w:rFonts w:ascii="Courier New" w:hAnsi="Courier New" w:cs="Courier New"/>
+        </w:rPr>
+        <w:t>this.produceOne</w:t>
+      </w:r>
+      <w:proofErr w:type="spellEnd"/>
+      <w:proofErr w:type="gramEnd"/>
+      <w:r>
+        <w:rPr>
+          <w:rFonts w:ascii="Courier New" w:hAnsi="Courier New" w:cs="Courier New"/>
+        </w:rPr>
+        <w:t>(</w:t>
+      </w:r>
+      <w:proofErr w:type="spellStart"/>
+      <w:r>
+        <w:rPr>
+          <w:rFonts w:ascii="Courier New" w:hAnsi="Courier New" w:cs="Courier New"/>
+        </w:rPr>
+        <w:t>buf</w:t>
+      </w:r>
+      <w:proofErr w:type="spellEnd"/>
+      <w:r>
+        <w:rPr>
+          <w:rFonts w:ascii="Courier New" w:hAnsi="Courier New" w:cs="Courier New"/>
+        </w:rPr>
+        <w:t>);</w:t>
       </w:r>
     </w:p>
     <w:p/>
     <w:p>
       <w:r>
-        <w:t>To complete the example, here is a Java main() that puts it all together.</w:t>
+        <w:t xml:space="preserve">To complete the example, here is a Java </w:t>
+      </w:r>
+      <w:proofErr w:type="gramStart"/>
+      <w:r>
+        <w:t>main(</w:t>
+      </w:r>
+      <w:proofErr w:type="gramEnd"/>
+      <w:r>
+        <w:t>) that puts it all together.</w:t>
       </w:r>
     </w:p>
     <w:p/>
@@ -1286,57 +3262,177 @@
           <w:rFonts w:ascii="Courier New" w:hAnsi="Courier New" w:cs="Courier New"/>
         </w:rPr>
       </w:pPr>
-      <w:r>
-        <w:rPr>
-          <w:rFonts w:ascii="Courier New" w:hAnsi="Courier New" w:cs="Courier New"/>
-        </w:rPr>
-        <w:t>import creole.*;</w:t>
-      </w:r>
-    </w:p>
-    <w:p>
-      <w:pPr>
-        <w:rPr>
-          <w:rFonts w:ascii="Courier New" w:hAnsi="Courier New" w:cs="Courier New"/>
-        </w:rPr>
-      </w:pPr>
-    </w:p>
-    <w:p>
-      <w:pPr>
-        <w:rPr>
-          <w:rFonts w:ascii="Courier New" w:hAnsi="Courier New" w:cs="Courier New"/>
-        </w:rPr>
-      </w:pPr>
-      <w:r>
-        <w:rPr>
-          <w:rFonts w:ascii="Courier New" w:hAnsi="Courier New" w:cs="Courier New"/>
-        </w:rPr>
-        <w:t>class BBMain extends CreoleObject{</w:t>
-      </w:r>
-    </w:p>
-    <w:p>
-      <w:pPr>
-        <w:rPr>
-          <w:rFonts w:ascii="Courier New" w:hAnsi="Courier New" w:cs="Courier New"/>
-        </w:rPr>
-      </w:pPr>
-      <w:r>
-        <w:rPr>
-          <w:rFonts w:ascii="Courier New" w:hAnsi="Courier New" w:cs="Courier New"/>
-        </w:rPr>
-        <w:t xml:space="preserve">  public static void main(String[] args) {</w:t>
-      </w:r>
-    </w:p>
-    <w:p>
-      <w:pPr>
-        <w:rPr>
-          <w:rFonts w:ascii="Courier New" w:hAnsi="Courier New" w:cs="Courier New"/>
-        </w:rPr>
-      </w:pPr>
-      <w:r>
-        <w:rPr>
-          <w:rFonts w:ascii="Courier New" w:hAnsi="Courier New" w:cs="Courier New"/>
-        </w:rPr>
-        <w:t xml:space="preserve">    new BBMain().test();</w:t>
+      <w:proofErr w:type="gramStart"/>
+      <w:r>
+        <w:rPr>
+          <w:rFonts w:ascii="Courier New" w:hAnsi="Courier New" w:cs="Courier New"/>
+        </w:rPr>
+        <w:t>import</w:t>
+      </w:r>
+      <w:proofErr w:type="gramEnd"/>
+      <w:r>
+        <w:rPr>
+          <w:rFonts w:ascii="Courier New" w:hAnsi="Courier New" w:cs="Courier New"/>
+        </w:rPr>
+        <w:t xml:space="preserve"> </w:t>
+      </w:r>
+      <w:proofErr w:type="spellStart"/>
+      <w:r>
+        <w:rPr>
+          <w:rFonts w:ascii="Courier New" w:hAnsi="Courier New" w:cs="Courier New"/>
+        </w:rPr>
+        <w:t>Creol</w:t>
+      </w:r>
+      <w:proofErr w:type="spellEnd"/>
+      <w:r>
+        <w:rPr>
+          <w:rFonts w:ascii="Courier New" w:hAnsi="Courier New" w:cs="Courier New"/>
+        </w:rPr>
+        <w:t>.*;</w:t>
+      </w:r>
+    </w:p>
+    <w:p>
+      <w:pPr>
+        <w:rPr>
+          <w:rFonts w:ascii="Courier New" w:hAnsi="Courier New" w:cs="Courier New"/>
+        </w:rPr>
+      </w:pPr>
+    </w:p>
+    <w:p>
+      <w:pPr>
+        <w:rPr>
+          <w:rFonts w:ascii="Courier New" w:hAnsi="Courier New" w:cs="Courier New"/>
+        </w:rPr>
+      </w:pPr>
+      <w:proofErr w:type="gramStart"/>
+      <w:r>
+        <w:rPr>
+          <w:rFonts w:ascii="Courier New" w:hAnsi="Courier New" w:cs="Courier New"/>
+        </w:rPr>
+        <w:t>class</w:t>
+      </w:r>
+      <w:proofErr w:type="gramEnd"/>
+      <w:r>
+        <w:rPr>
+          <w:rFonts w:ascii="Courier New" w:hAnsi="Courier New" w:cs="Courier New"/>
+        </w:rPr>
+        <w:t xml:space="preserve"> </w:t>
+      </w:r>
+      <w:proofErr w:type="spellStart"/>
+      <w:r>
+        <w:rPr>
+          <w:rFonts w:ascii="Courier New" w:hAnsi="Courier New" w:cs="Courier New"/>
+        </w:rPr>
+        <w:t>BBMain</w:t>
+      </w:r>
+      <w:proofErr w:type="spellEnd"/>
+      <w:r>
+        <w:rPr>
+          <w:rFonts w:ascii="Courier New" w:hAnsi="Courier New" w:cs="Courier New"/>
+        </w:rPr>
+        <w:t xml:space="preserve"> extends </w:t>
+      </w:r>
+      <w:proofErr w:type="spellStart"/>
+      <w:r>
+        <w:rPr>
+          <w:rFonts w:ascii="Courier New" w:hAnsi="Courier New" w:cs="Courier New"/>
+        </w:rPr>
+        <w:t>Creol</w:t>
+      </w:r>
+      <w:r>
+        <w:rPr>
+          <w:rFonts w:ascii="Courier New" w:hAnsi="Courier New" w:cs="Courier New"/>
+        </w:rPr>
+        <w:t>Object</w:t>
+      </w:r>
+      <w:proofErr w:type="spellEnd"/>
+      <w:r>
+        <w:rPr>
+          <w:rFonts w:ascii="Courier New" w:hAnsi="Courier New" w:cs="Courier New"/>
+        </w:rPr>
+        <w:t>{</w:t>
+      </w:r>
+    </w:p>
+    <w:p>
+      <w:pPr>
+        <w:rPr>
+          <w:rFonts w:ascii="Courier New" w:hAnsi="Courier New" w:cs="Courier New"/>
+        </w:rPr>
+      </w:pPr>
+      <w:r>
+        <w:rPr>
+          <w:rFonts w:ascii="Courier New" w:hAnsi="Courier New" w:cs="Courier New"/>
+        </w:rPr>
+        <w:t xml:space="preserve">  </w:t>
+      </w:r>
+      <w:proofErr w:type="gramStart"/>
+      <w:r>
+        <w:rPr>
+          <w:rFonts w:ascii="Courier New" w:hAnsi="Courier New" w:cs="Courier New"/>
+        </w:rPr>
+        <w:t>public</w:t>
+      </w:r>
+      <w:proofErr w:type="gramEnd"/>
+      <w:r>
+        <w:rPr>
+          <w:rFonts w:ascii="Courier New" w:hAnsi="Courier New" w:cs="Courier New"/>
+        </w:rPr>
+        <w:t xml:space="preserve"> static void main(String[] </w:t>
+      </w:r>
+      <w:proofErr w:type="spellStart"/>
+      <w:r>
+        <w:rPr>
+          <w:rFonts w:ascii="Courier New" w:hAnsi="Courier New" w:cs="Courier New"/>
+        </w:rPr>
+        <w:t>args</w:t>
+      </w:r>
+      <w:proofErr w:type="spellEnd"/>
+      <w:r>
+        <w:rPr>
+          <w:rFonts w:ascii="Courier New" w:hAnsi="Courier New" w:cs="Courier New"/>
+        </w:rPr>
+        <w:t>) {</w:t>
+      </w:r>
+    </w:p>
+    <w:p>
+      <w:pPr>
+        <w:rPr>
+          <w:rFonts w:ascii="Courier New" w:hAnsi="Courier New" w:cs="Courier New"/>
+        </w:rPr>
+      </w:pPr>
+      <w:r>
+        <w:rPr>
+          <w:rFonts w:ascii="Courier New" w:hAnsi="Courier New" w:cs="Courier New"/>
+        </w:rPr>
+        <w:t xml:space="preserve">    </w:t>
+      </w:r>
+      <w:proofErr w:type="gramStart"/>
+      <w:r>
+        <w:rPr>
+          <w:rFonts w:ascii="Courier New" w:hAnsi="Courier New" w:cs="Courier New"/>
+        </w:rPr>
+        <w:t>new</w:t>
+      </w:r>
+      <w:proofErr w:type="gramEnd"/>
+      <w:r>
+        <w:rPr>
+          <w:rFonts w:ascii="Courier New" w:hAnsi="Courier New" w:cs="Courier New"/>
+        </w:rPr>
+        <w:t xml:space="preserve"> </w:t>
+      </w:r>
+      <w:proofErr w:type="spellStart"/>
+      <w:r>
+        <w:rPr>
+          <w:rFonts w:ascii="Courier New" w:hAnsi="Courier New" w:cs="Courier New"/>
+        </w:rPr>
+        <w:t>BBMain</w:t>
+      </w:r>
+      <w:proofErr w:type="spellEnd"/>
+      <w:r>
+        <w:rPr>
+          <w:rFonts w:ascii="Courier New" w:hAnsi="Courier New" w:cs="Courier New"/>
+        </w:rPr>
+        <w:t>().test();</w:t>
       </w:r>
     </w:p>
     <w:p>
@@ -1362,46 +3458,21 @@
         <w:rPr>
           <w:rFonts w:ascii="Courier New" w:hAnsi="Courier New" w:cs="Courier New"/>
         </w:rPr>
-        <w:t xml:space="preserve">  void test() {</w:t>
-      </w:r>
-    </w:p>
-    <w:p>
-      <w:pPr>
-        <w:rPr>
-          <w:rFonts w:ascii="Courier New" w:hAnsi="Courier New" w:cs="Courier New"/>
-        </w:rPr>
-      </w:pPr>
-      <w:r>
-        <w:rPr>
-          <w:rFonts w:ascii="Courier New" w:hAnsi="Courier New" w:cs="Courier New"/>
-        </w:rPr>
-        <w:t xml:space="preserve">    BoundedBuffer buf = new BoundedBuffer(3);</w:t>
-      </w:r>
-    </w:p>
-    <w:p>
-      <w:pPr>
-        <w:rPr>
-          <w:rFonts w:ascii="Courier New" w:hAnsi="Courier New" w:cs="Courier New"/>
-        </w:rPr>
-      </w:pPr>
-      <w:r>
-        <w:rPr>
-          <w:rFonts w:ascii="Courier New" w:hAnsi="Courier New" w:cs="Courier New"/>
-        </w:rPr>
-        <w:t xml:space="preserve">    Producer prod = new Producer();</w:t>
-      </w:r>
-    </w:p>
-    <w:p>
-      <w:pPr>
-        <w:rPr>
-          <w:rFonts w:ascii="Courier New" w:hAnsi="Courier New" w:cs="Courier New"/>
-        </w:rPr>
-      </w:pPr>
-      <w:r>
-        <w:rPr>
-          <w:rFonts w:ascii="Courier New" w:hAnsi="Courier New" w:cs="Courier New"/>
-        </w:rPr>
-        <w:t xml:space="preserve">    Consumer cons = new Consumer();</w:t>
+        <w:t xml:space="preserve">  </w:t>
+      </w:r>
+      <w:proofErr w:type="gramStart"/>
+      <w:r>
+        <w:rPr>
+          <w:rFonts w:ascii="Courier New" w:hAnsi="Courier New" w:cs="Courier New"/>
+        </w:rPr>
+        <w:t>void</w:t>
+      </w:r>
+      <w:proofErr w:type="gramEnd"/>
+      <w:r>
+        <w:rPr>
+          <w:rFonts w:ascii="Courier New" w:hAnsi="Courier New" w:cs="Courier New"/>
+        </w:rPr>
+        <w:t xml:space="preserve"> test() {</w:t>
       </w:r>
     </w:p>
     <w:p>
@@ -1416,43 +3487,236 @@
         </w:rPr>
         <w:t xml:space="preserve">    </w:t>
       </w:r>
-    </w:p>
-    <w:p>
-      <w:pPr>
-        <w:rPr>
-          <w:rFonts w:ascii="Courier New" w:hAnsi="Courier New" w:cs="Courier New"/>
-        </w:rPr>
-      </w:pPr>
-      <w:r>
-        <w:rPr>
-          <w:rFonts w:ascii="Courier New" w:hAnsi="Courier New" w:cs="Courier New"/>
-        </w:rPr>
-        <w:t xml:space="preserve">    prod.invoke</w:t>
-      </w:r>
-      <w:r>
-        <w:rPr>
-          <w:rFonts w:ascii="Courier New" w:hAnsi="Courier New" w:cs="Courier New"/>
-        </w:rPr>
-        <w:t>("startProducing",buf);</w:t>
-      </w:r>
-    </w:p>
-    <w:p>
-      <w:pPr>
-        <w:rPr>
-          <w:rFonts w:ascii="Courier New" w:hAnsi="Courier New" w:cs="Courier New"/>
-        </w:rPr>
-      </w:pPr>
-      <w:r>
-        <w:rPr>
-          <w:rFonts w:ascii="Courier New" w:hAnsi="Courier New" w:cs="Courier New"/>
-        </w:rPr>
-        <w:t xml:space="preserve">    cons.invoke</w:t>
-      </w:r>
-      <w:r>
-        <w:rPr>
-          <w:rFonts w:ascii="Courier New" w:hAnsi="Courier New" w:cs="Courier New"/>
-        </w:rPr>
-        <w:t>("startConsuming",buf);</w:t>
+      <w:proofErr w:type="spellStart"/>
+      <w:r>
+        <w:rPr>
+          <w:rFonts w:ascii="Courier New" w:hAnsi="Courier New" w:cs="Courier New"/>
+        </w:rPr>
+        <w:t>BoundedBuffer</w:t>
+      </w:r>
+      <w:proofErr w:type="spellEnd"/>
+      <w:r>
+        <w:rPr>
+          <w:rFonts w:ascii="Courier New" w:hAnsi="Courier New" w:cs="Courier New"/>
+        </w:rPr>
+        <w:t xml:space="preserve"> </w:t>
+      </w:r>
+      <w:proofErr w:type="spellStart"/>
+      <w:r>
+        <w:rPr>
+          <w:rFonts w:ascii="Courier New" w:hAnsi="Courier New" w:cs="Courier New"/>
+        </w:rPr>
+        <w:t>buf</w:t>
+      </w:r>
+      <w:proofErr w:type="spellEnd"/>
+      <w:r>
+        <w:rPr>
+          <w:rFonts w:ascii="Courier New" w:hAnsi="Courier New" w:cs="Courier New"/>
+        </w:rPr>
+        <w:t xml:space="preserve"> = new </w:t>
+      </w:r>
+      <w:proofErr w:type="spellStart"/>
+      <w:proofErr w:type="gramStart"/>
+      <w:r>
+        <w:rPr>
+          <w:rFonts w:ascii="Courier New" w:hAnsi="Courier New" w:cs="Courier New"/>
+        </w:rPr>
+        <w:t>BoundedBuffer</w:t>
+      </w:r>
+      <w:proofErr w:type="spellEnd"/>
+      <w:r>
+        <w:rPr>
+          <w:rFonts w:ascii="Courier New" w:hAnsi="Courier New" w:cs="Courier New"/>
+        </w:rPr>
+        <w:t>(</w:t>
+      </w:r>
+      <w:proofErr w:type="gramEnd"/>
+      <w:r>
+        <w:rPr>
+          <w:rFonts w:ascii="Courier New" w:hAnsi="Courier New" w:cs="Courier New"/>
+        </w:rPr>
+        <w:t>3);</w:t>
+      </w:r>
+    </w:p>
+    <w:p>
+      <w:pPr>
+        <w:rPr>
+          <w:rFonts w:ascii="Courier New" w:hAnsi="Courier New" w:cs="Courier New"/>
+        </w:rPr>
+      </w:pPr>
+      <w:r>
+        <w:rPr>
+          <w:rFonts w:ascii="Courier New" w:hAnsi="Courier New" w:cs="Courier New"/>
+        </w:rPr>
+        <w:t xml:space="preserve">    Producer prod = new </w:t>
+      </w:r>
+      <w:proofErr w:type="gramStart"/>
+      <w:r>
+        <w:rPr>
+          <w:rFonts w:ascii="Courier New" w:hAnsi="Courier New" w:cs="Courier New"/>
+        </w:rPr>
+        <w:t>Producer(</w:t>
+      </w:r>
+      <w:proofErr w:type="gramEnd"/>
+      <w:r>
+        <w:rPr>
+          <w:rFonts w:ascii="Courier New" w:hAnsi="Courier New" w:cs="Courier New"/>
+        </w:rPr>
+        <w:t>);</w:t>
+      </w:r>
+    </w:p>
+    <w:p>
+      <w:pPr>
+        <w:rPr>
+          <w:rFonts w:ascii="Courier New" w:hAnsi="Courier New" w:cs="Courier New"/>
+        </w:rPr>
+      </w:pPr>
+      <w:r>
+        <w:rPr>
+          <w:rFonts w:ascii="Courier New" w:hAnsi="Courier New" w:cs="Courier New"/>
+        </w:rPr>
+        <w:t xml:space="preserve">    Consumer cons = new </w:t>
+      </w:r>
+      <w:proofErr w:type="gramStart"/>
+      <w:r>
+        <w:rPr>
+          <w:rFonts w:ascii="Courier New" w:hAnsi="Courier New" w:cs="Courier New"/>
+        </w:rPr>
+        <w:t>Consumer(</w:t>
+      </w:r>
+      <w:proofErr w:type="gramEnd"/>
+      <w:r>
+        <w:rPr>
+          <w:rFonts w:ascii="Courier New" w:hAnsi="Courier New" w:cs="Courier New"/>
+        </w:rPr>
+        <w:t>);</w:t>
+      </w:r>
+    </w:p>
+    <w:p>
+      <w:pPr>
+        <w:rPr>
+          <w:rFonts w:ascii="Courier New" w:hAnsi="Courier New" w:cs="Courier New"/>
+        </w:rPr>
+      </w:pPr>
+      <w:r>
+        <w:rPr>
+          <w:rFonts w:ascii="Courier New" w:hAnsi="Courier New" w:cs="Courier New"/>
+        </w:rPr>
+        <w:t xml:space="preserve">    </w:t>
+      </w:r>
+    </w:p>
+    <w:p>
+      <w:pPr>
+        <w:rPr>
+          <w:rFonts w:ascii="Courier New" w:hAnsi="Courier New" w:cs="Courier New"/>
+        </w:rPr>
+      </w:pPr>
+      <w:r>
+        <w:rPr>
+          <w:rFonts w:ascii="Courier New" w:hAnsi="Courier New" w:cs="Courier New"/>
+        </w:rPr>
+        <w:t xml:space="preserve">    </w:t>
+      </w:r>
+      <w:proofErr w:type="spellStart"/>
+      <w:proofErr w:type="gramStart"/>
+      <w:r>
+        <w:rPr>
+          <w:rFonts w:ascii="Courier New" w:hAnsi="Courier New" w:cs="Courier New"/>
+        </w:rPr>
+        <w:t>prod.invoke</w:t>
+      </w:r>
+      <w:proofErr w:type="spellEnd"/>
+      <w:proofErr w:type="gramEnd"/>
+      <w:r>
+        <w:rPr>
+          <w:rFonts w:ascii="Courier New" w:hAnsi="Courier New" w:cs="Courier New"/>
+        </w:rPr>
+        <w:t>("</w:t>
+      </w:r>
+      <w:proofErr w:type="spellStart"/>
+      <w:r>
+        <w:rPr>
+          <w:rFonts w:ascii="Courier New" w:hAnsi="Courier New" w:cs="Courier New"/>
+        </w:rPr>
+        <w:t>startProducing</w:t>
+      </w:r>
+      <w:proofErr w:type="spellEnd"/>
+      <w:r>
+        <w:rPr>
+          <w:rFonts w:ascii="Courier New" w:hAnsi="Courier New" w:cs="Courier New"/>
+        </w:rPr>
+        <w:t>",</w:t>
+      </w:r>
+      <w:proofErr w:type="spellStart"/>
+      <w:r>
+        <w:rPr>
+          <w:rFonts w:ascii="Courier New" w:hAnsi="Courier New" w:cs="Courier New"/>
+        </w:rPr>
+        <w:t>buf</w:t>
+      </w:r>
+      <w:proofErr w:type="spellEnd"/>
+      <w:r>
+        <w:rPr>
+          <w:rFonts w:ascii="Courier New" w:hAnsi="Courier New" w:cs="Courier New"/>
+        </w:rPr>
+        <w:t>);</w:t>
+      </w:r>
+    </w:p>
+    <w:p>
+      <w:pPr>
+        <w:rPr>
+          <w:rFonts w:ascii="Courier New" w:hAnsi="Courier New" w:cs="Courier New"/>
+        </w:rPr>
+      </w:pPr>
+      <w:r>
+        <w:rPr>
+          <w:rFonts w:ascii="Courier New" w:hAnsi="Courier New" w:cs="Courier New"/>
+        </w:rPr>
+        <w:t xml:space="preserve">    </w:t>
+      </w:r>
+      <w:proofErr w:type="spellStart"/>
+      <w:proofErr w:type="gramStart"/>
+      <w:r>
+        <w:rPr>
+          <w:rFonts w:ascii="Courier New" w:hAnsi="Courier New" w:cs="Courier New"/>
+        </w:rPr>
+        <w:t>cons.invoke</w:t>
+      </w:r>
+      <w:proofErr w:type="spellEnd"/>
+      <w:proofErr w:type="gramEnd"/>
+      <w:r>
+        <w:rPr>
+          <w:rFonts w:ascii="Courier New" w:hAnsi="Courier New" w:cs="Courier New"/>
+        </w:rPr>
+        <w:t>("</w:t>
+      </w:r>
+      <w:proofErr w:type="spellStart"/>
+      <w:r>
+        <w:rPr>
+          <w:rFonts w:ascii="Courier New" w:hAnsi="Courier New" w:cs="Courier New"/>
+        </w:rPr>
+        <w:t>startConsuming</w:t>
+      </w:r>
+      <w:proofErr w:type="spellEnd"/>
+      <w:r>
+        <w:rPr>
+          <w:rFonts w:ascii="Courier New" w:hAnsi="Courier New" w:cs="Courier New"/>
+        </w:rPr>
+        <w:t>",</w:t>
+      </w:r>
+      <w:proofErr w:type="spellStart"/>
+      <w:r>
+        <w:rPr>
+          <w:rFonts w:ascii="Courier New" w:hAnsi="Courier New" w:cs="Courier New"/>
+        </w:rPr>
+        <w:t>buf</w:t>
+      </w:r>
+      <w:proofErr w:type="spellEnd"/>
+      <w:r>
+        <w:rPr>
+          <w:rFonts w:ascii="Courier New" w:hAnsi="Courier New" w:cs="Courier New"/>
+        </w:rPr>
+        <w:t>);</w:t>
       </w:r>
     </w:p>
     <w:p>
@@ -1493,7 +3757,15 @@
         <w:t>T</w:t>
       </w:r>
       <w:r>
-        <w:t xml:space="preserve">here are a number of disadvantages to this pure Java approach to creole style asynchronous method calls. </w:t>
+        <w:t xml:space="preserve">here are a number of disadvantages to this pure Java approach to </w:t>
+      </w:r>
+      <w:proofErr w:type="spellStart"/>
+      <w:r>
+        <w:t>Creol</w:t>
+      </w:r>
+      <w:proofErr w:type="spellEnd"/>
+      <w:r>
+        <w:t xml:space="preserve"> style asynchronous method calls. </w:t>
       </w:r>
     </w:p>
     <w:p/>
@@ -1507,8 +3779,23 @@
     </w:p>
     <w:p/>
     <w:p>
-      <w:r>
-        <w:t>obj.invoke(“methodName”[, parameter list])</w:t>
+      <w:proofErr w:type="spellStart"/>
+      <w:proofErr w:type="gramStart"/>
+      <w:r>
+        <w:t>obj.invoke</w:t>
+      </w:r>
+      <w:proofErr w:type="spellEnd"/>
+      <w:proofErr w:type="gramEnd"/>
+      <w:r>
+        <w:t>(“</w:t>
+      </w:r>
+      <w:proofErr w:type="spellStart"/>
+      <w:r>
+        <w:t>methodName</w:t>
+      </w:r>
+      <w:proofErr w:type="spellEnd"/>
+      <w:r>
+        <w:t>”[, parameter list])</w:t>
       </w:r>
     </w:p>
     <w:p/>
@@ -1517,13 +3804,70 @@
         <w:t>As a consequence there are none of the usual compile time checks for proper spelling of the method name, or that there exists a method with the given name that accepts the offered parameter types. It would be possible to create a static anal</w:t>
       </w:r>
       <w:r>
-        <w:t xml:space="preserve">yzer that performs these checks. In the current implementation, any errors in the method name or parameter list will result in a NoSuchMethod exception at runtime. </w:t>
-      </w:r>
-      <w:r>
-        <w:t xml:space="preserve"> Another aspect of the method invocation process is that CreoleObject methods must be public and CreoleObject classes must also be public. </w:t>
-      </w:r>
-      <w:r>
-        <w:t>The arises because the invocation using obj.invoke(…) is being made across package boundaries (from the package creole to the application’s package).</w:t>
+        <w:t xml:space="preserve">yzer that performs these checks. In the current implementation, any errors in the method name or parameter list will result in a </w:t>
+      </w:r>
+      <w:proofErr w:type="spellStart"/>
+      <w:r>
+        <w:t>NoSuchMethod</w:t>
+      </w:r>
+      <w:proofErr w:type="spellEnd"/>
+      <w:r>
+        <w:t xml:space="preserve"> exception at runtime. </w:t>
+      </w:r>
+      <w:r>
+        <w:t xml:space="preserve"> Another aspect of the method invocation process is that </w:t>
+      </w:r>
+      <w:proofErr w:type="spellStart"/>
+      <w:r>
+        <w:t>Creol</w:t>
+      </w:r>
+      <w:r>
+        <w:t>Object</w:t>
+      </w:r>
+      <w:proofErr w:type="spellEnd"/>
+      <w:r>
+        <w:t xml:space="preserve"> methods must be public and </w:t>
+      </w:r>
+      <w:proofErr w:type="spellStart"/>
+      <w:r>
+        <w:t>Creol</w:t>
+      </w:r>
+      <w:r>
+        <w:t>Object</w:t>
+      </w:r>
+      <w:proofErr w:type="spellEnd"/>
+      <w:r>
+        <w:t xml:space="preserve"> classes must also be public. </w:t>
+      </w:r>
+      <w:r>
+        <w:t>Th</w:t>
+      </w:r>
+      <w:r>
+        <w:t>is</w:t>
+      </w:r>
+      <w:r>
+        <w:t xml:space="preserve"> arises because the invocation using </w:t>
+      </w:r>
+      <w:proofErr w:type="spellStart"/>
+      <w:proofErr w:type="gramStart"/>
+      <w:r>
+        <w:t>obj.invoke</w:t>
+      </w:r>
+      <w:proofErr w:type="spellEnd"/>
+      <w:r>
+        <w:t>(</w:t>
+      </w:r>
+      <w:proofErr w:type="gramEnd"/>
+      <w:r>
+        <w:t xml:space="preserve">…) is being made across package boundaries (from the package </w:t>
+      </w:r>
+      <w:proofErr w:type="spellStart"/>
+      <w:r>
+        <w:t>Creol</w:t>
+      </w:r>
+      <w:proofErr w:type="spellEnd"/>
+      <w:r>
+        <w:t xml:space="preserve"> to the application’s package).</w:t>
       </w:r>
     </w:p>
     <w:p/>
@@ -1531,9 +3875,14 @@
       <w:r>
         <w:t xml:space="preserve">The result of </w:t>
       </w:r>
-      <w:r>
-        <w:t>CreoleObject</w:t>
-      </w:r>
+      <w:proofErr w:type="spellStart"/>
+      <w:r>
+        <w:t>Creol</w:t>
+      </w:r>
+      <w:r>
+        <w:t>Object</w:t>
+      </w:r>
+      <w:proofErr w:type="spellEnd"/>
       <w:r>
         <w:t xml:space="preserve"> method call</w:t>
       </w:r>
@@ -1541,68 +3890,299 @@
         <w:t>s</w:t>
       </w:r>
       <w:r>
-        <w:t xml:space="preserve"> is a future, represented by and instance of the class creole.Future. When extracting the contents of the future with get(), a cast is required.</w:t>
+        <w:t xml:space="preserve"> is a future, represented by an</w:t>
+      </w:r>
+      <w:r>
+        <w:t xml:space="preserve"> instance of the class </w:t>
+      </w:r>
+      <w:proofErr w:type="spellStart"/>
+      <w:r>
+        <w:t>Creol</w:t>
+      </w:r>
+      <w:r>
+        <w:t>.Future</w:t>
+      </w:r>
+      <w:proofErr w:type="spellEnd"/>
+      <w:r>
+        <w:t xml:space="preserve">. When extracting the contents of the future with </w:t>
+      </w:r>
+      <w:proofErr w:type="gramStart"/>
+      <w:r>
+        <w:t>get(</w:t>
+      </w:r>
+      <w:proofErr w:type="gramEnd"/>
+      <w:r>
+        <w:t>), a cast is required.</w:t>
       </w:r>
     </w:p>
     <w:p/>
     <w:p>
       <w:r>
-        <w:t>Future fut = obj.invoke(“methodName”[, parameter list]);</w:t>
-      </w:r>
-    </w:p>
-    <w:p>
-      <w:r>
-        <w:t>SomeType val = (SomeType)fut.get();</w:t>
+        <w:t xml:space="preserve">Future </w:t>
+      </w:r>
+      <w:proofErr w:type="spellStart"/>
+      <w:r>
+        <w:t>fut</w:t>
+      </w:r>
+      <w:proofErr w:type="spellEnd"/>
+      <w:r>
+        <w:t xml:space="preserve"> = </w:t>
+      </w:r>
+      <w:proofErr w:type="spellStart"/>
+      <w:proofErr w:type="gramStart"/>
+      <w:r>
+        <w:t>obj.invoke</w:t>
+      </w:r>
+      <w:proofErr w:type="spellEnd"/>
+      <w:r>
+        <w:t>(</w:t>
+      </w:r>
+      <w:proofErr w:type="gramEnd"/>
+      <w:r>
+        <w:t>“</w:t>
+      </w:r>
+      <w:proofErr w:type="spellStart"/>
+      <w:r>
+        <w:t>methodName</w:t>
+      </w:r>
+      <w:proofErr w:type="spellEnd"/>
+      <w:r>
+        <w:t>”[, parameter list]);</w:t>
+      </w:r>
+    </w:p>
+    <w:p>
+      <w:proofErr w:type="spellStart"/>
+      <w:r>
+        <w:t>SomeType</w:t>
+      </w:r>
+      <w:proofErr w:type="spellEnd"/>
+      <w:r>
+        <w:t xml:space="preserve"> </w:t>
+      </w:r>
+      <w:proofErr w:type="spellStart"/>
+      <w:r>
+        <w:t>val</w:t>
+      </w:r>
+      <w:proofErr w:type="spellEnd"/>
+      <w:r>
+        <w:t xml:space="preserve"> = (</w:t>
+      </w:r>
+      <w:proofErr w:type="spellStart"/>
+      <w:proofErr w:type="gramStart"/>
+      <w:r>
+        <w:t>SomeType</w:t>
+      </w:r>
+      <w:proofErr w:type="spellEnd"/>
+      <w:r>
+        <w:t>)</w:t>
+      </w:r>
+      <w:proofErr w:type="spellStart"/>
+      <w:r>
+        <w:t>fut.get</w:t>
+      </w:r>
+      <w:proofErr w:type="spellEnd"/>
+      <w:proofErr w:type="gramEnd"/>
+      <w:r>
+        <w:t>();</w:t>
       </w:r>
     </w:p>
     <w:p/>
     <w:p>
       <w:r>
-        <w:t>The Java generic mechanism cannot be used here because different methods in the same CreoleObject can return futures containing different types of values. Here also, a static analyzer could be built that would be able to automatically insert these casts.</w:t>
+        <w:t xml:space="preserve">The Java generic mechanism cannot be used here because different methods in the same </w:t>
+      </w:r>
+      <w:proofErr w:type="spellStart"/>
+      <w:r>
+        <w:t>Creol</w:t>
+      </w:r>
+      <w:r>
+        <w:t>Object</w:t>
+      </w:r>
+      <w:proofErr w:type="spellEnd"/>
+      <w:r>
+        <w:t xml:space="preserve"> can return futures containing different types of values. Here also, a static analyzer could be built that would be able to automatically insert these casts.</w:t>
       </w:r>
     </w:p>
     <w:p/>
     <w:p>
       <w:r>
-        <w:t>This implementation also does not prevent a programmer from using the standard Java syntax for invoking CreoleObject methods. Although synchronous self calls are permitted using the standard Java syntax</w:t>
-      </w:r>
-      <w:r>
-        <w:t>. The symantics of</w:t>
-      </w:r>
-    </w:p>
-    <w:p>
-      <w:r>
-        <w:t>this.invoke(“methodName”[,parameter list]).get()</w:t>
-      </w:r>
-    </w:p>
-    <w:p>
-      <w:r>
-        <w:t>is the same as</w:t>
-      </w:r>
-    </w:p>
-    <w:p>
-      <w:r>
-        <w:t>this.methodName([parameter list])</w:t>
-      </w:r>
-    </w:p>
-    <w:p>
-      <w:r>
-        <w:t>and for obvious reasons the latter is preferred. As with the previous limitations, this too can be checked with a static checker. The checker would allow standard syntax for CreoleObject methods calls on this, but no others.</w:t>
+        <w:t xml:space="preserve">This implementation also does not prevent a programmer from using the standard Java syntax for invoking </w:t>
+      </w:r>
+      <w:proofErr w:type="spellStart"/>
+      <w:r>
+        <w:t>Creol</w:t>
+      </w:r>
+      <w:r>
+        <w:t>Object</w:t>
+      </w:r>
+      <w:proofErr w:type="spellEnd"/>
+      <w:r>
+        <w:t xml:space="preserve"> methods. Although synchronous </w:t>
+      </w:r>
+      <w:proofErr w:type="gramStart"/>
+      <w:r>
+        <w:t>self calls</w:t>
+      </w:r>
+      <w:proofErr w:type="gramEnd"/>
+      <w:r>
+        <w:t xml:space="preserve"> are permitted using the standard Java syntax</w:t>
+      </w:r>
+      <w:r>
+        <w:t xml:space="preserve">. The </w:t>
+      </w:r>
+      <w:proofErr w:type="spellStart"/>
+      <w:r>
+        <w:t>symantics</w:t>
+      </w:r>
+      <w:proofErr w:type="spellEnd"/>
+      <w:r>
+        <w:t xml:space="preserve"> of</w:t>
+      </w:r>
+    </w:p>
+    <w:p>
+      <w:proofErr w:type="spellStart"/>
+      <w:proofErr w:type="gramStart"/>
+      <w:r>
+        <w:t>this.invoke</w:t>
+      </w:r>
+      <w:proofErr w:type="spellEnd"/>
+      <w:proofErr w:type="gramEnd"/>
+      <w:r>
+        <w:t>(“</w:t>
+      </w:r>
+      <w:proofErr w:type="spellStart"/>
+      <w:r>
+        <w:t>methodName</w:t>
+      </w:r>
+      <w:proofErr w:type="spellEnd"/>
+      <w:r>
+        <w:t>”[,parameter list]).get()</w:t>
+      </w:r>
+    </w:p>
+    <w:p>
+      <w:proofErr w:type="gramStart"/>
+      <w:r>
+        <w:t>is</w:t>
+      </w:r>
+      <w:proofErr w:type="gramEnd"/>
+      <w:r>
+        <w:t xml:space="preserve"> the same as</w:t>
+      </w:r>
+    </w:p>
+    <w:p>
+      <w:proofErr w:type="spellStart"/>
+      <w:proofErr w:type="gramStart"/>
+      <w:r>
+        <w:t>this.methodName</w:t>
+      </w:r>
+      <w:proofErr w:type="spellEnd"/>
+      <w:proofErr w:type="gramEnd"/>
+      <w:r>
+        <w:t>([parameter list])</w:t>
+      </w:r>
+    </w:p>
+    <w:p>
+      <w:proofErr w:type="gramStart"/>
+      <w:r>
+        <w:t>and</w:t>
+      </w:r>
+      <w:proofErr w:type="gramEnd"/>
+      <w:r>
+        <w:t xml:space="preserve"> for obvious reasons the latter is preferred. As with the previous limitations, this too can be checked with a static checker. The checker would allow standard syntax for </w:t>
+      </w:r>
+      <w:proofErr w:type="spellStart"/>
+      <w:r>
+        <w:t>Creol</w:t>
+      </w:r>
+      <w:r>
+        <w:t>Object</w:t>
+      </w:r>
+      <w:proofErr w:type="spellEnd"/>
+      <w:r>
+        <w:t xml:space="preserve"> methods calls on this, but no others.</w:t>
       </w:r>
     </w:p>
     <w:p/>
     <w:p>
       <w:r>
-        <w:t>In Creole, the equivalent of non-Creole objects are always passed by value. In Java, these other non-Creole objects are passed by ref</w:t>
-      </w:r>
-      <w:r>
-        <w:t>erence, resulting in multiple active CreoleObjects potentially modifying the same data value. To properly embrace the Creole programming model, write access to shared objects (non-Creole objects) should not be allowed. This too can be detected using a static analyzer.</w:t>
+        <w:t xml:space="preserve">In </w:t>
+      </w:r>
+      <w:proofErr w:type="spellStart"/>
+      <w:r>
+        <w:t>Creol</w:t>
+      </w:r>
+      <w:proofErr w:type="spellEnd"/>
+      <w:r>
+        <w:t>, the equivalent of non-</w:t>
+      </w:r>
+      <w:proofErr w:type="spellStart"/>
+      <w:r>
+        <w:t>Creol</w:t>
+      </w:r>
+      <w:proofErr w:type="spellEnd"/>
+      <w:r>
+        <w:t xml:space="preserve"> objects are always passed by value. In Java, these other non-</w:t>
+      </w:r>
+      <w:proofErr w:type="spellStart"/>
+      <w:r>
+        <w:t>Creol</w:t>
+      </w:r>
+      <w:proofErr w:type="spellEnd"/>
+      <w:r>
+        <w:t xml:space="preserve"> objects are passed by ref</w:t>
+      </w:r>
+      <w:r>
+        <w:t xml:space="preserve">erence, resulting in multiple active </w:t>
+      </w:r>
+      <w:proofErr w:type="spellStart"/>
+      <w:r>
+        <w:t>Creol</w:t>
+      </w:r>
+      <w:r>
+        <w:t>Objects</w:t>
+      </w:r>
+      <w:proofErr w:type="spellEnd"/>
+      <w:r>
+        <w:t xml:space="preserve"> potentially modifying the same data value. To properly embrace the </w:t>
+      </w:r>
+      <w:proofErr w:type="spellStart"/>
+      <w:r>
+        <w:t>Creol</w:t>
+      </w:r>
+      <w:proofErr w:type="spellEnd"/>
+      <w:r>
+        <w:t xml:space="preserve"> programming model, write access to shared objects (non-</w:t>
+      </w:r>
+      <w:proofErr w:type="spellStart"/>
+      <w:r>
+        <w:t>Creol</w:t>
+      </w:r>
+      <w:proofErr w:type="spellEnd"/>
+      <w:r>
+        <w:t xml:space="preserve"> objects) should not be allowed. This too can be detected using a static analyzer.</w:t>
       </w:r>
     </w:p>
     <w:p/>
     <w:p>
       <w:r>
-        <w:t>In summery, the features of a JavaCreole static check should include:</w:t>
+        <w:t xml:space="preserve">In summery, the features of a </w:t>
+      </w:r>
+      <w:proofErr w:type="spellStart"/>
+      <w:r>
+        <w:t>Java</w:t>
+      </w:r>
+      <w:r>
+        <w:t>Creol</w:t>
+      </w:r>
+      <w:proofErr w:type="spellEnd"/>
+      <w:r>
+        <w:t xml:space="preserve"> static check</w:t>
+      </w:r>
+      <w:r>
+        <w:t>er</w:t>
+      </w:r>
+      <w:r>
+        <w:t xml:space="preserve"> should include:</w:t>
       </w:r>
     </w:p>
     <w:p/>
@@ -1615,7 +4195,26 @@
         </w:numPr>
       </w:pPr>
       <w:r>
-        <w:t>Perform the usual signature checking for methods invoked using the CreoleObject invoke() method.</w:t>
+        <w:t xml:space="preserve">Perform the usual signature checking for methods invoked using the </w:t>
+      </w:r>
+      <w:proofErr w:type="spellStart"/>
+      <w:r>
+        <w:t>Creol</w:t>
+      </w:r>
+      <w:r>
+        <w:t>Object</w:t>
+      </w:r>
+      <w:proofErr w:type="spellEnd"/>
+      <w:r>
+        <w:t xml:space="preserve"> </w:t>
+      </w:r>
+      <w:proofErr w:type="gramStart"/>
+      <w:r>
+        <w:t>invoke(</w:t>
+      </w:r>
+      <w:proofErr w:type="gramEnd"/>
+      <w:r>
+        <w:t>) method.</w:t>
       </w:r>
     </w:p>
     <w:p>
@@ -1627,7 +4226,15 @@
         </w:numPr>
       </w:pPr>
       <w:r>
-        <w:t>Eliminate the need for the explicit type casts and insure type safety for assignments involving get() to extract the contents of a future.</w:t>
+        <w:t xml:space="preserve">Eliminate the need for the explicit type casts and insure type safety for assignments involving </w:t>
+      </w:r>
+      <w:proofErr w:type="gramStart"/>
+      <w:r>
+        <w:t>get(</w:t>
+      </w:r>
+      <w:proofErr w:type="gramEnd"/>
+      <w:r>
+        <w:t>) to extract the contents of a future.</w:t>
       </w:r>
     </w:p>
     <w:p>
@@ -1639,7 +4246,26 @@
         </w:numPr>
       </w:pPr>
       <w:r>
-        <w:t>Prevent the programmer from directly invoking CreoleObject methods using standard Java method calling, except for self calls, which are then equivalent to synchronous self calls.</w:t>
+        <w:t xml:space="preserve">Prevent the programmer from directly invoking </w:t>
+      </w:r>
+      <w:proofErr w:type="spellStart"/>
+      <w:r>
+        <w:t>Creol</w:t>
+      </w:r>
+      <w:r>
+        <w:t>Object</w:t>
+      </w:r>
+      <w:proofErr w:type="spellEnd"/>
+      <w:r>
+        <w:t xml:space="preserve"> methods using standard Java method calling, except for </w:t>
+      </w:r>
+      <w:proofErr w:type="gramStart"/>
+      <w:r>
+        <w:t>self calls</w:t>
+      </w:r>
+      <w:proofErr w:type="gramEnd"/>
+      <w:r>
+        <w:t>, which are then equivalent to synchronous self calls.</w:t>
       </w:r>
     </w:p>
     <w:p>
@@ -1651,7 +4277,29 @@
         </w:numPr>
       </w:pPr>
       <w:r>
-        <w:t>Generate an error or warning for any shared write access to non-CreoleObjects by CreoleObject methods.</w:t>
+        <w:t>Generate an error or warning for any shared write access to non-</w:t>
+      </w:r>
+      <w:proofErr w:type="spellStart"/>
+      <w:r>
+        <w:t>Creol</w:t>
+      </w:r>
+      <w:r>
+        <w:t>Objects</w:t>
+      </w:r>
+      <w:proofErr w:type="spellEnd"/>
+      <w:r>
+        <w:t xml:space="preserve"> by </w:t>
+      </w:r>
+      <w:proofErr w:type="spellStart"/>
+      <w:r>
+        <w:t>Creol</w:t>
+      </w:r>
+      <w:r>
+        <w:t>Object</w:t>
+      </w:r>
+      <w:proofErr w:type="spellEnd"/>
+      <w:r>
+        <w:t xml:space="preserve"> methods.</w:t>
       </w:r>
     </w:p>
     <w:p/>
@@ -1663,29 +4311,96 @@
       </w:r>
     </w:p>
     <w:p>
-      <w:r>
-        <w:t>Creole objects are essentially like remote objects in Java (or should act like them). This eliminates the need for the Remote non-remote object distinction. Does this simplify the value/reference problem I noted in the Formalising Java RMI paper?</w:t>
-      </w:r>
-      <w:r>
-        <w:t xml:space="preserve"> Semantically treat every CreoleObject like a remote object. Let the system figure out what to do if it doesn’t happen to be local. If that is a hard problem, then tackle that. Get the programmer out of the business. What is the latest in the parallel programming community about programmer controlling or caring about what is local and what is not?</w:t>
+      <w:proofErr w:type="spellStart"/>
+      <w:r>
+        <w:t>Creol</w:t>
+      </w:r>
+      <w:proofErr w:type="spellEnd"/>
+      <w:r>
+        <w:t xml:space="preserve"> objects are essentially like remote objects in Java (or should act like them). This eliminates the need for the Remote non-remote object distinction. Does this simplify the value/reference problem I noted in the </w:t>
+      </w:r>
+      <w:proofErr w:type="spellStart"/>
+      <w:r>
+        <w:t>Formalising</w:t>
+      </w:r>
+      <w:proofErr w:type="spellEnd"/>
+      <w:r>
+        <w:t xml:space="preserve"> Java RMI paper?</w:t>
+      </w:r>
+      <w:r>
+        <w:t xml:space="preserve"> Semantically treat every </w:t>
+      </w:r>
+      <w:proofErr w:type="spellStart"/>
+      <w:r>
+        <w:t>Creol</w:t>
+      </w:r>
+      <w:r>
+        <w:t>Object</w:t>
+      </w:r>
+      <w:proofErr w:type="spellEnd"/>
+      <w:r>
+        <w:t xml:space="preserve"> like a remote object. Let the system figure out what to do if it doesn’t happen to be local. If that is a hard problem, then tackle that. Get the programmer out of the business. What is the latest in the parallel programming community about programmer controlling or caring about what is local and what is not?</w:t>
       </w:r>
     </w:p>
     <w:p/>
     <w:p>
-      <w:r>
-        <w:t>What if objects could easily be identified as immutable, possibly explicitly by the programmer (and verified by the compiler)? This would make the programs clearer and simplify some RMI type issues with respect to value vs ref semantics which are the same for immutable objects.</w:t>
+      <w:proofErr w:type="gramStart"/>
+      <w:r>
+        <w:t>What if objects could easily be identified as immutable, possibly explicitly by the programmer</w:t>
+      </w:r>
+      <w:proofErr w:type="gramEnd"/>
+      <w:r>
+        <w:t xml:space="preserve"> (and verified by the compiler)? This would make the programs clearer and simplify some RMI type issues with respect to value </w:t>
+      </w:r>
+      <w:proofErr w:type="spellStart"/>
+      <w:r>
+        <w:t>vs</w:t>
+      </w:r>
+      <w:proofErr w:type="spellEnd"/>
+      <w:r>
+        <w:t xml:space="preserve"> ref </w:t>
+      </w:r>
+      <w:proofErr w:type="gramStart"/>
+      <w:r>
+        <w:t>semantics which</w:t>
+      </w:r>
+      <w:proofErr w:type="gramEnd"/>
+      <w:r>
+        <w:t xml:space="preserve"> are the same for immutable objects.</w:t>
       </w:r>
     </w:p>
     <w:p/>
     <w:p>
       <w:r>
-        <w:t>Would a move to creole style objects for all (except pass by value data objects or immutable pass by reference objects) result in simpler code and “good enough” performance with the creole objects distributed across different systems (as opposed to being all local as in my current implementation)?</w:t>
+        <w:t xml:space="preserve">Would a move to </w:t>
+      </w:r>
+      <w:proofErr w:type="spellStart"/>
+      <w:r>
+        <w:t>Creol</w:t>
+      </w:r>
+      <w:proofErr w:type="spellEnd"/>
+      <w:r>
+        <w:t xml:space="preserve"> style objects for all (except pass by value data objects or immutable pass by reference objects) result in simpler code and “good enough” performance with the </w:t>
+      </w:r>
+      <w:proofErr w:type="spellStart"/>
+      <w:r>
+        <w:t>Creol</w:t>
+      </w:r>
+      <w:proofErr w:type="spellEnd"/>
+      <w:r>
+        <w:t xml:space="preserve"> objects distributed across different systems (as opposed to being all local as in my current implementation)?</w:t>
       </w:r>
     </w:p>
     <w:p/>
     <w:p>
       <w:r>
-        <w:t xml:space="preserve">We have four variations of calls: blocking synchronous, non-blocking synchronous, asynchronous followed by clocking get, and asynchronous followed by non-blocking get. </w:t>
+        <w:t>We have four variations of calls: blocking synchronous, non-blocking synchro</w:t>
+      </w:r>
+      <w:r>
+        <w:t>nous, asynchronous followed by b</w:t>
+      </w:r>
+      <w:r>
+        <w:t xml:space="preserve">locking get, and asynchronous followed by non-blocking get. </w:t>
       </w:r>
     </w:p>
     <w:sectPr>

</xml_diff>